<commit_message>
updating functional and non func requierments
</commit_message>
<xml_diff>
--- a/Assignment 1/Working on it/CS251-2025-S18-20230553-20230121-20230231-BudgetManegment-SRSv1.0..docx
+++ b/Assignment 1/Working on it/CS251-2025-S18-20230553-20230121-20230231-BudgetManegment-SRSv1.0..docx
@@ -1669,7 +1669,23 @@
           <w:bCs/>
           <w:color w:val="C00000"/>
         </w:rPr>
-        <w:t>After finishing the document, update the table of contents by clicking right click and then update.</w:t>
+        <w:t xml:space="preserve">After finishing the document, update the table of contents by clicking </w:t>
+      </w:r>
+      <w:r>
+        <w:rPr>
+          <w:b/>
+          <w:bCs/>
+          <w:color w:val="C00000"/>
+        </w:rPr>
+        <w:t>f</w:t>
+      </w:r>
+      <w:r>
+        <w:rPr>
+          <w:b/>
+          <w:bCs/>
+          <w:color w:val="C00000"/>
+        </w:rPr>
+        <w:t>right click and then update.</w:t>
       </w:r>
     </w:p>
     <w:p>
@@ -2143,9 +2159,25 @@
     </w:p>
     <w:p>
       <w:pPr>
+        <w:spacing w:before="100" w:beforeAutospacing="1" w:after="100" w:afterAutospacing="1" w:line="240" w:lineRule="auto"/>
+        <w:rPr>
+          <w:rFonts w:ascii="Aptos" w:eastAsia="Times New Roman" w:hAnsi="Aptos" w:cs="Times New Roman"/>
+          <w:lang w:val="en-150" w:eastAsia="en-150"/>
+        </w:rPr>
+      </w:pPr>
+      <w:bookmarkStart w:id="7" w:name="_Toc128921819"/>
+      <w:r>
+        <w:rPr>
+          <w:rFonts w:ascii="Aptos" w:eastAsia="Times New Roman" w:hAnsi="Aptos" w:cs="Times New Roman"/>
+          <w:lang w:val="en-150" w:eastAsia="en-150"/>
+        </w:rPr>
+        <w:t>Budget Manager implements a budget tracking system for individual users or even organizations, offering various functionalities for expense tracking, income management, setting financial goals, spending analysis, and budget planning. The app helps users monitor their financial activities, generate reports, and gain insights into their spending habits to make informed financial decisions.</w:t>
+      </w:r>
+    </w:p>
+    <w:p>
+      <w:pPr>
         <w:pStyle w:val="Heading2"/>
       </w:pPr>
-      <w:bookmarkStart w:id="7" w:name="_Toc128921819"/>
       <w:r>
         <w:t>Definitions, acronyms, and abbreviations</w:t>
       </w:r>
@@ -2241,10 +2273,7 @@
               <w:t xml:space="preserve">  </w:t>
             </w:r>
             <w:r>
-              <w:t>Definition</w:t>
-            </w:r>
-            <w:r>
-              <w:t xml:space="preserve"> </w:t>
+              <w:t xml:space="preserve">Definition </w:t>
             </w:r>
           </w:p>
         </w:tc>
@@ -2514,6 +2543,7 @@
           <w:bCs/>
           <w:color w:val="C00000"/>
         </w:rPr>
+        <w:lastRenderedPageBreak/>
         <w:t xml:space="preserve">Limit yourself to the needs of the client and do not volunteer to expand </w:t>
       </w:r>
       <w:proofErr w:type="gramStart"/>
@@ -2593,7 +2623,6 @@
           <w:bCs/>
           <w:color w:val="C00000"/>
         </w:rPr>
-        <w:lastRenderedPageBreak/>
         <w:t xml:space="preserve">This part is the basis for writing the contract with </w:t>
       </w:r>
       <w:proofErr w:type="gramStart"/>
@@ -2695,10 +2724,7 @@
           </w:tcPr>
           <w:p>
             <w:r>
-              <w:t>Requirement ID</w:t>
-            </w:r>
-            <w:r>
-              <w:t xml:space="preserve"> </w:t>
+              <w:t xml:space="preserve">Requirement ID </w:t>
             </w:r>
           </w:p>
         </w:tc>
@@ -2709,10 +2735,7 @@
           </w:tcPr>
           <w:p>
             <w:r>
-              <w:t xml:space="preserve">Requirement State </w:t>
-            </w:r>
-            <w:r>
-              <w:t xml:space="preserve"> </w:t>
+              <w:t xml:space="preserve">Requirement State  </w:t>
             </w:r>
           </w:p>
         </w:tc>
@@ -2818,14 +2841,20 @@
           </w:tcPr>
           <w:p>
             <w:r>
-              <w:t>If a user chooses to register, the app will provide a signup page where they can enter their personal information, including first name, last name, password, gender, country, and email address. This registration process will enable personalized features and secure access to their financial data.</w:t>
+              <w:t xml:space="preserve">If a user chooses to register, the app will provide a signup page where they can enter their personal information, including first name, last name, password, gender, country, and email address. </w:t>
+            </w:r>
+            <w:r>
+              <w:t xml:space="preserve">And asking if the user would like to sync with their bank account. </w:t>
+            </w:r>
+            <w:r>
+              <w:t>This registration process will enable personalized features and secure access to their financial data.</w:t>
             </w:r>
           </w:p>
         </w:tc>
       </w:tr>
       <w:tr>
         <w:trPr>
-          <w:trHeight w:val="502"/>
+          <w:trHeight w:val="3378"/>
         </w:trPr>
         <w:tc>
           <w:tcPr>
@@ -2843,7 +2872,552 @@
             <w:tcW w:w="8198" w:type="dxa"/>
             <w:shd w:val="clear" w:color="auto" w:fill="auto"/>
           </w:tcPr>
-          <w:p/>
+          <w:p>
+            <w:pPr>
+              <w:spacing w:before="100" w:beforeAutospacing="1" w:after="100" w:afterAutospacing="1" w:line="240" w:lineRule="auto"/>
+              <w:rPr>
+                <w:rFonts w:ascii="Aptos" w:eastAsia="Times New Roman" w:hAnsi="Aptos" w:cs="Times New Roman"/>
+                <w:lang w:val="en-150" w:eastAsia="en-150"/>
+              </w:rPr>
+            </w:pPr>
+            <w:r>
+              <w:rPr>
+                <w:rFonts w:ascii="Aptos" w:eastAsia="Times New Roman" w:hAnsi="Aptos" w:cs="Times New Roman"/>
+                <w:lang w:val="en-150" w:eastAsia="en-150"/>
+              </w:rPr>
+              <w:t>The application shall have a panel for users to manage their budgets, consisting of:</w:t>
+            </w:r>
+          </w:p>
+          <w:p>
+            <w:pPr>
+              <w:numPr>
+                <w:ilvl w:val="0"/>
+                <w:numId w:val="8"/>
+              </w:numPr>
+              <w:spacing w:before="100" w:beforeAutospacing="1" w:after="100" w:afterAutospacing="1" w:line="240" w:lineRule="auto"/>
+              <w:rPr>
+                <w:rFonts w:ascii="Aptos" w:eastAsia="Times New Roman" w:hAnsi="Aptos" w:cs="Times New Roman"/>
+                <w:lang w:val="en-150" w:eastAsia="en-150"/>
+              </w:rPr>
+            </w:pPr>
+            <w:r>
+              <w:rPr>
+                <w:rFonts w:ascii="Aptos" w:eastAsia="Times New Roman" w:hAnsi="Aptos" w:cs="Times New Roman"/>
+                <w:b/>
+                <w:bCs/>
+                <w:lang w:val="en-150" w:eastAsia="en-150"/>
+              </w:rPr>
+              <w:t>“</w:t>
+            </w:r>
+            <w:r>
+              <w:rPr>
+                <w:rFonts w:ascii="Aptos" w:eastAsia="Times New Roman" w:hAnsi="Aptos" w:cs="Times New Roman"/>
+                <w:lang w:val="en-150" w:eastAsia="en-150"/>
+              </w:rPr>
+              <w:t>My Budget” tab where users can:</w:t>
+            </w:r>
+          </w:p>
+          <w:p>
+            <w:pPr>
+              <w:numPr>
+                <w:ilvl w:val="1"/>
+                <w:numId w:val="8"/>
+              </w:numPr>
+              <w:spacing w:before="100" w:beforeAutospacing="1" w:after="100" w:afterAutospacing="1" w:line="240" w:lineRule="auto"/>
+              <w:rPr>
+                <w:rFonts w:ascii="Aptos" w:eastAsia="Times New Roman" w:hAnsi="Aptos" w:cs="Times New Roman"/>
+                <w:lang w:val="en-150" w:eastAsia="en-150"/>
+              </w:rPr>
+            </w:pPr>
+            <w:r>
+              <w:rPr>
+                <w:rFonts w:ascii="Aptos" w:eastAsia="Times New Roman" w:hAnsi="Aptos" w:cs="Times New Roman"/>
+                <w:lang w:val="en-150" w:eastAsia="en-150"/>
+              </w:rPr>
+              <w:t>Create a new budget by specifying income sources, expense categories, and budget limits.</w:t>
+            </w:r>
+          </w:p>
+          <w:p>
+            <w:pPr>
+              <w:numPr>
+                <w:ilvl w:val="1"/>
+                <w:numId w:val="8"/>
+              </w:numPr>
+              <w:spacing w:before="100" w:beforeAutospacing="1" w:after="100" w:afterAutospacing="1" w:line="240" w:lineRule="auto"/>
+              <w:rPr>
+                <w:rFonts w:ascii="Aptos" w:eastAsia="Times New Roman" w:hAnsi="Aptos" w:cs="Times New Roman"/>
+                <w:lang w:val="en-150" w:eastAsia="en-150"/>
+              </w:rPr>
+            </w:pPr>
+            <w:r>
+              <w:rPr>
+                <w:rFonts w:ascii="Aptos" w:eastAsia="Times New Roman" w:hAnsi="Aptos" w:cs="Times New Roman"/>
+                <w:lang w:val="en-150" w:eastAsia="en-150"/>
+              </w:rPr>
+              <w:t>Edit or delete existing budgets.</w:t>
+            </w:r>
+          </w:p>
+          <w:p>
+            <w:pPr>
+              <w:numPr>
+                <w:ilvl w:val="1"/>
+                <w:numId w:val="8"/>
+              </w:numPr>
+              <w:spacing w:before="100" w:beforeAutospacing="1" w:after="100" w:afterAutospacing="1" w:line="240" w:lineRule="auto"/>
+              <w:rPr>
+                <w:rFonts w:ascii="Aptos" w:eastAsia="Times New Roman" w:hAnsi="Aptos" w:cs="Times New Roman"/>
+                <w:lang w:val="en-150" w:eastAsia="en-150"/>
+              </w:rPr>
+            </w:pPr>
+            <w:r>
+              <w:rPr>
+                <w:rFonts w:ascii="Aptos" w:eastAsia="Times New Roman" w:hAnsi="Aptos" w:cs="Times New Roman"/>
+                <w:lang w:val="en-150" w:eastAsia="en-150"/>
+              </w:rPr>
+              <w:t>View a summary of their financial status, including total income, total expenses, and remaining budget.</w:t>
+            </w:r>
+          </w:p>
+          <w:p>
+            <w:pPr>
+              <w:numPr>
+                <w:ilvl w:val="0"/>
+                <w:numId w:val="8"/>
+              </w:numPr>
+              <w:spacing w:before="100" w:beforeAutospacing="1" w:after="100" w:afterAutospacing="1" w:line="240" w:lineRule="auto"/>
+              <w:rPr>
+                <w:rFonts w:ascii="Aptos" w:eastAsia="Times New Roman" w:hAnsi="Aptos" w:cs="Times New Roman"/>
+                <w:lang w:val="en-150" w:eastAsia="en-150"/>
+              </w:rPr>
+            </w:pPr>
+            <w:r>
+              <w:rPr>
+                <w:rFonts w:ascii="Aptos" w:eastAsia="Times New Roman" w:hAnsi="Aptos" w:cs="Times New Roman"/>
+                <w:b/>
+                <w:bCs/>
+                <w:lang w:val="en-150" w:eastAsia="en-150"/>
+              </w:rPr>
+              <w:t>“</w:t>
+            </w:r>
+            <w:r>
+              <w:rPr>
+                <w:rFonts w:ascii="Aptos" w:eastAsia="Times New Roman" w:hAnsi="Aptos" w:cs="Times New Roman"/>
+                <w:lang w:val="en-150" w:eastAsia="en-150"/>
+              </w:rPr>
+              <w:t>Transactions” tab where users can:</w:t>
+            </w:r>
+          </w:p>
+          <w:p>
+            <w:pPr>
+              <w:numPr>
+                <w:ilvl w:val="1"/>
+                <w:numId w:val="8"/>
+              </w:numPr>
+              <w:spacing w:before="100" w:beforeAutospacing="1" w:after="100" w:afterAutospacing="1" w:line="240" w:lineRule="auto"/>
+              <w:rPr>
+                <w:rFonts w:ascii="Aptos" w:eastAsia="Times New Roman" w:hAnsi="Aptos" w:cs="Times New Roman"/>
+                <w:lang w:val="en-150" w:eastAsia="en-150"/>
+              </w:rPr>
+            </w:pPr>
+            <w:r>
+              <w:rPr>
+                <w:rFonts w:ascii="Aptos" w:eastAsia="Times New Roman" w:hAnsi="Aptos" w:cs="Times New Roman"/>
+                <w:lang w:val="en-150" w:eastAsia="en-150"/>
+              </w:rPr>
+              <w:t>Add new transactions by entering details such as category, amount, date, and payment method.</w:t>
+            </w:r>
+          </w:p>
+          <w:p>
+            <w:pPr>
+              <w:numPr>
+                <w:ilvl w:val="1"/>
+                <w:numId w:val="8"/>
+              </w:numPr>
+              <w:spacing w:before="100" w:beforeAutospacing="1" w:after="100" w:afterAutospacing="1" w:line="240" w:lineRule="auto"/>
+              <w:rPr>
+                <w:rFonts w:ascii="Aptos" w:eastAsia="Times New Roman" w:hAnsi="Aptos" w:cs="Times New Roman"/>
+                <w:lang w:val="en-150" w:eastAsia="en-150"/>
+              </w:rPr>
+            </w:pPr>
+            <w:r>
+              <w:rPr>
+                <w:rFonts w:ascii="Aptos" w:eastAsia="Times New Roman" w:hAnsi="Aptos" w:cs="Times New Roman"/>
+                <w:lang w:val="en-150" w:eastAsia="en-150"/>
+              </w:rPr>
+              <w:t>Edit or delete recorded transactions.</w:t>
+            </w:r>
+          </w:p>
+          <w:p>
+            <w:pPr>
+              <w:numPr>
+                <w:ilvl w:val="1"/>
+                <w:numId w:val="8"/>
+              </w:numPr>
+              <w:spacing w:before="100" w:beforeAutospacing="1" w:after="100" w:afterAutospacing="1" w:line="240" w:lineRule="auto"/>
+              <w:rPr>
+                <w:rFonts w:ascii="Aptos" w:eastAsia="Times New Roman" w:hAnsi="Aptos" w:cs="Times New Roman"/>
+                <w:lang w:val="en-150" w:eastAsia="en-150"/>
+              </w:rPr>
+            </w:pPr>
+            <w:r>
+              <w:rPr>
+                <w:rFonts w:ascii="Aptos" w:eastAsia="Times New Roman" w:hAnsi="Aptos" w:cs="Times New Roman"/>
+                <w:lang w:val="en-150" w:eastAsia="en-150"/>
+              </w:rPr>
+              <w:t>Filter transactions by date, category, or amount.</w:t>
+            </w:r>
+          </w:p>
+          <w:p>
+            <w:pPr>
+              <w:spacing w:before="100" w:beforeAutospacing="1" w:after="100" w:afterAutospacing="1" w:line="240" w:lineRule="auto"/>
+              <w:rPr>
+                <w:rFonts w:ascii="Aptos" w:eastAsia="Times New Roman" w:hAnsi="Aptos" w:cs="Times New Roman"/>
+                <w:lang w:val="en-150" w:eastAsia="en-150"/>
+              </w:rPr>
+            </w:pPr>
+          </w:p>
+          <w:p>
+            <w:pPr>
+              <w:pStyle w:val="ListParagraph"/>
+              <w:numPr>
+                <w:ilvl w:val="0"/>
+                <w:numId w:val="8"/>
+              </w:numPr>
+              <w:rPr>
+                <w:rFonts w:ascii="Aptos" w:hAnsi="Aptos"/>
+                <w:lang w:val="en-150"/>
+              </w:rPr>
+            </w:pPr>
+            <w:r>
+              <w:rPr>
+                <w:rFonts w:ascii="Aptos" w:hAnsi="Aptos"/>
+                <w:lang w:val="en-150"/>
+              </w:rPr>
+              <w:t xml:space="preserve">“Goals” tab where users can: </w:t>
+            </w:r>
+          </w:p>
+          <w:p>
+            <w:pPr>
+              <w:pStyle w:val="ListParagraph"/>
+              <w:numPr>
+                <w:ilvl w:val="0"/>
+                <w:numId w:val="9"/>
+              </w:numPr>
+              <w:rPr>
+                <w:rFonts w:ascii="Aptos" w:hAnsi="Aptos"/>
+                <w:lang w:val="en-150"/>
+              </w:rPr>
+            </w:pPr>
+            <w:r>
+              <w:rPr>
+                <w:rFonts w:ascii="Aptos" w:hAnsi="Aptos"/>
+                <w:lang w:val="en-150"/>
+              </w:rPr>
+              <w:t xml:space="preserve">View their financial goals </w:t>
+            </w:r>
+          </w:p>
+          <w:p>
+            <w:pPr>
+              <w:pStyle w:val="ListParagraph"/>
+              <w:numPr>
+                <w:ilvl w:val="0"/>
+                <w:numId w:val="9"/>
+              </w:numPr>
+              <w:rPr>
+                <w:rFonts w:ascii="Aptos" w:hAnsi="Aptos"/>
+                <w:lang w:val="en-150"/>
+              </w:rPr>
+            </w:pPr>
+            <w:r>
+              <w:rPr>
+                <w:rFonts w:ascii="Aptos" w:hAnsi="Aptos"/>
+                <w:lang w:val="en-150"/>
+              </w:rPr>
+              <w:t xml:space="preserve"> </w:t>
+            </w:r>
+            <w:r>
+              <w:t>Set new financial goals by specifying target savings, timeframes, and desired spending limits</w:t>
+            </w:r>
+            <w:r>
+              <w:t>.</w:t>
+            </w:r>
+          </w:p>
+          <w:p>
+            <w:pPr>
+              <w:pStyle w:val="ListParagraph"/>
+              <w:numPr>
+                <w:ilvl w:val="0"/>
+                <w:numId w:val="9"/>
+              </w:numPr>
+              <w:rPr>
+                <w:rFonts w:ascii="Aptos" w:hAnsi="Aptos"/>
+                <w:lang w:val="en-150"/>
+              </w:rPr>
+            </w:pPr>
+            <w:r>
+              <w:rPr>
+                <w:rFonts w:ascii="Aptos" w:hAnsi="Aptos"/>
+                <w:lang w:val="en-150"/>
+              </w:rPr>
+              <w:t>Track progress toward their financial goals based on their recorded transactions.</w:t>
+            </w:r>
+          </w:p>
+        </w:tc>
+      </w:tr>
+      <w:tr>
+        <w:trPr>
+          <w:trHeight w:val="1403"/>
+        </w:trPr>
+        <w:tc>
+          <w:tcPr>
+            <w:tcW w:w="1635" w:type="dxa"/>
+            <w:shd w:val="clear" w:color="auto" w:fill="auto"/>
+          </w:tcPr>
+          <w:p>
+            <w:r>
+              <w:lastRenderedPageBreak/>
+              <w:t xml:space="preserve">FR05 </w:t>
+            </w:r>
+          </w:p>
+        </w:tc>
+        <w:tc>
+          <w:tcPr>
+            <w:tcW w:w="8198" w:type="dxa"/>
+            <w:shd w:val="clear" w:color="auto" w:fill="auto"/>
+          </w:tcPr>
+          <w:p>
+            <w:pPr>
+              <w:spacing w:before="100" w:beforeAutospacing="1" w:after="100" w:afterAutospacing="1" w:line="240" w:lineRule="auto"/>
+              <w:rPr>
+                <w:rFonts w:ascii="Aptos" w:eastAsia="Times New Roman" w:hAnsi="Aptos" w:cs="Times New Roman"/>
+                <w:lang w:val="en-150" w:eastAsia="en-150"/>
+              </w:rPr>
+            </w:pPr>
+            <w:r>
+              <w:rPr>
+                <w:rFonts w:ascii="Aptos" w:eastAsia="Times New Roman" w:hAnsi="Aptos" w:cs="Times New Roman"/>
+                <w:lang w:val="en-150" w:eastAsia="en-150"/>
+              </w:rPr>
+              <w:t>The application shall provide a Reports panel where users can:</w:t>
+            </w:r>
+          </w:p>
+          <w:p>
+            <w:pPr>
+              <w:numPr>
+                <w:ilvl w:val="0"/>
+                <w:numId w:val="10"/>
+              </w:numPr>
+              <w:spacing w:before="100" w:beforeAutospacing="1" w:after="100" w:afterAutospacing="1" w:line="240" w:lineRule="auto"/>
+              <w:rPr>
+                <w:rFonts w:ascii="Aptos" w:eastAsia="Times New Roman" w:hAnsi="Aptos" w:cs="Times New Roman"/>
+                <w:lang w:val="en-150" w:eastAsia="en-150"/>
+              </w:rPr>
+            </w:pPr>
+            <w:r>
+              <w:rPr>
+                <w:rFonts w:ascii="Aptos" w:eastAsia="Times New Roman" w:hAnsi="Aptos" w:cs="Times New Roman"/>
+                <w:lang w:val="en-150" w:eastAsia="en-150"/>
+              </w:rPr>
+              <w:t>View graphical representations (charts, graphs) of their spending and savings trends.</w:t>
+            </w:r>
+          </w:p>
+          <w:p>
+            <w:pPr>
+              <w:numPr>
+                <w:ilvl w:val="0"/>
+                <w:numId w:val="10"/>
+              </w:numPr>
+              <w:spacing w:before="100" w:beforeAutospacing="1" w:after="100" w:afterAutospacing="1" w:line="240" w:lineRule="auto"/>
+              <w:rPr>
+                <w:rFonts w:ascii="Aptos" w:eastAsia="Times New Roman" w:hAnsi="Aptos" w:cs="Times New Roman"/>
+                <w:lang w:val="en-150" w:eastAsia="en-150"/>
+              </w:rPr>
+            </w:pPr>
+            <w:r>
+              <w:rPr>
+                <w:rFonts w:ascii="Aptos" w:eastAsia="Times New Roman" w:hAnsi="Aptos" w:cs="Times New Roman"/>
+                <w:lang w:val="en-150" w:eastAsia="en-150"/>
+              </w:rPr>
+              <w:t>Generate summary reports of monthly or yearly income and expenses.</w:t>
+            </w:r>
+          </w:p>
+          <w:p>
+            <w:pPr>
+              <w:numPr>
+                <w:ilvl w:val="0"/>
+                <w:numId w:val="10"/>
+              </w:numPr>
+              <w:spacing w:before="100" w:beforeAutospacing="1" w:after="100" w:afterAutospacing="1" w:line="240" w:lineRule="auto"/>
+              <w:rPr>
+                <w:rFonts w:ascii="Aptos" w:eastAsia="Times New Roman" w:hAnsi="Aptos" w:cs="Times New Roman"/>
+                <w:lang w:val="en-150" w:eastAsia="en-150"/>
+              </w:rPr>
+            </w:pPr>
+            <w:r>
+              <w:rPr>
+                <w:rFonts w:ascii="Aptos" w:eastAsia="Times New Roman" w:hAnsi="Aptos" w:cs="Times New Roman"/>
+                <w:lang w:val="en-150" w:eastAsia="en-150"/>
+              </w:rPr>
+              <w:t>Export reports in PDF or Excel format for external use.</w:t>
+            </w:r>
+          </w:p>
+          <w:p>
+            <w:pPr>
+              <w:spacing w:before="100" w:beforeAutospacing="1" w:after="100" w:afterAutospacing="1" w:line="240" w:lineRule="auto"/>
+              <w:rPr>
+                <w:rFonts w:ascii="Aptos" w:eastAsia="Times New Roman" w:hAnsi="Aptos" w:cs="Times New Roman"/>
+                <w:lang w:val="en-150" w:eastAsia="en-150"/>
+              </w:rPr>
+            </w:pPr>
+          </w:p>
+        </w:tc>
+      </w:tr>
+      <w:tr>
+        <w:trPr>
+          <w:trHeight w:val="1403"/>
+        </w:trPr>
+        <w:tc>
+          <w:tcPr>
+            <w:tcW w:w="1635" w:type="dxa"/>
+            <w:shd w:val="clear" w:color="auto" w:fill="auto"/>
+          </w:tcPr>
+          <w:p>
+            <w:r>
+              <w:t>FR06</w:t>
+            </w:r>
+          </w:p>
+        </w:tc>
+        <w:tc>
+          <w:tcPr>
+            <w:tcW w:w="8198" w:type="dxa"/>
+            <w:shd w:val="clear" w:color="auto" w:fill="auto"/>
+          </w:tcPr>
+          <w:p>
+            <w:pPr>
+              <w:spacing w:before="100" w:beforeAutospacing="1" w:after="100" w:afterAutospacing="1" w:line="240" w:lineRule="auto"/>
+              <w:rPr>
+                <w:rFonts w:ascii="Aptos" w:eastAsia="Times New Roman" w:hAnsi="Aptos" w:cs="Times New Roman"/>
+                <w:lang w:val="en-150" w:eastAsia="en-150"/>
+              </w:rPr>
+            </w:pPr>
+            <w:r>
+              <w:rPr>
+                <w:rFonts w:ascii="Aptos" w:eastAsia="Times New Roman" w:hAnsi="Aptos" w:cs="Times New Roman"/>
+                <w:lang w:val="en-150" w:eastAsia="en-150"/>
+              </w:rPr>
+              <w:t>The application shall provide notifications to help users stay on track with their financial goals:</w:t>
+            </w:r>
+          </w:p>
+          <w:p>
+            <w:pPr>
+              <w:numPr>
+                <w:ilvl w:val="0"/>
+                <w:numId w:val="11"/>
+              </w:numPr>
+              <w:spacing w:before="100" w:beforeAutospacing="1" w:after="100" w:afterAutospacing="1" w:line="240" w:lineRule="auto"/>
+              <w:rPr>
+                <w:rFonts w:ascii="Aptos" w:eastAsia="Times New Roman" w:hAnsi="Aptos" w:cs="Times New Roman"/>
+                <w:lang w:val="en-150" w:eastAsia="en-150"/>
+              </w:rPr>
+            </w:pPr>
+            <w:r>
+              <w:rPr>
+                <w:rFonts w:ascii="Aptos" w:eastAsia="Times New Roman" w:hAnsi="Aptos" w:cs="Times New Roman"/>
+                <w:lang w:val="en-150" w:eastAsia="en-150"/>
+              </w:rPr>
+              <w:t>Budget Alerts</w:t>
+            </w:r>
+            <w:r>
+              <w:rPr>
+                <w:rFonts w:ascii="Aptos" w:eastAsia="Times New Roman" w:hAnsi="Aptos" w:cs="Times New Roman"/>
+                <w:lang w:val="en-150" w:eastAsia="en-150"/>
+              </w:rPr>
+              <w:t>:</w:t>
+            </w:r>
+            <w:r>
+              <w:rPr>
+                <w:rFonts w:ascii="Aptos" w:eastAsia="Times New Roman" w:hAnsi="Aptos" w:cs="Times New Roman"/>
+                <w:lang w:val="en-150" w:eastAsia="en-150"/>
+              </w:rPr>
+              <w:t xml:space="preserve"> Notify users when they are approaching or exceeding their budget.</w:t>
+            </w:r>
+          </w:p>
+          <w:p>
+            <w:pPr>
+              <w:numPr>
+                <w:ilvl w:val="0"/>
+                <w:numId w:val="11"/>
+              </w:numPr>
+              <w:spacing w:before="100" w:beforeAutospacing="1" w:after="100" w:afterAutospacing="1" w:line="240" w:lineRule="auto"/>
+              <w:rPr>
+                <w:rFonts w:ascii="Aptos" w:eastAsia="Times New Roman" w:hAnsi="Aptos" w:cs="Times New Roman"/>
+                <w:lang w:val="en-150" w:eastAsia="en-150"/>
+              </w:rPr>
+            </w:pPr>
+            <w:r>
+              <w:rPr>
+                <w:rFonts w:ascii="Aptos" w:eastAsia="Times New Roman" w:hAnsi="Aptos" w:cs="Times New Roman"/>
+                <w:lang w:val="en-150" w:eastAsia="en-150"/>
+              </w:rPr>
+              <w:t>Bill Reminders</w:t>
+            </w:r>
+            <w:r>
+              <w:rPr>
+                <w:rFonts w:ascii="Aptos" w:eastAsia="Times New Roman" w:hAnsi="Aptos" w:cs="Times New Roman"/>
+                <w:lang w:val="en-150" w:eastAsia="en-150"/>
+              </w:rPr>
+              <w:t>:</w:t>
+            </w:r>
+            <w:r>
+              <w:rPr>
+                <w:rFonts w:ascii="Aptos" w:eastAsia="Times New Roman" w:hAnsi="Aptos" w:cs="Times New Roman"/>
+                <w:lang w:val="en-150" w:eastAsia="en-150"/>
+              </w:rPr>
+              <w:t xml:space="preserve"> Send reminders for upcoming bills and due payments.</w:t>
+            </w:r>
+          </w:p>
+          <w:p>
+            <w:pPr>
+              <w:numPr>
+                <w:ilvl w:val="0"/>
+                <w:numId w:val="11"/>
+              </w:numPr>
+              <w:spacing w:before="100" w:beforeAutospacing="1" w:after="100" w:afterAutospacing="1" w:line="240" w:lineRule="auto"/>
+              <w:rPr>
+                <w:rFonts w:ascii="Aptos" w:eastAsia="Times New Roman" w:hAnsi="Aptos" w:cs="Times New Roman"/>
+                <w:lang w:val="en-150" w:eastAsia="en-150"/>
+              </w:rPr>
+            </w:pPr>
+            <w:r>
+              <w:rPr>
+                <w:rFonts w:ascii="Aptos" w:eastAsia="Times New Roman" w:hAnsi="Aptos" w:cs="Times New Roman"/>
+                <w:lang w:val="en-150" w:eastAsia="en-150"/>
+              </w:rPr>
+              <w:t>Goal Progress Notifications</w:t>
+            </w:r>
+            <w:r>
+              <w:rPr>
+                <w:rFonts w:ascii="Aptos" w:eastAsia="Times New Roman" w:hAnsi="Aptos" w:cs="Times New Roman"/>
+                <w:lang w:val="en-150" w:eastAsia="en-150"/>
+              </w:rPr>
+              <w:t xml:space="preserve">: </w:t>
+            </w:r>
+            <w:r>
+              <w:rPr>
+                <w:rFonts w:ascii="Aptos" w:eastAsia="Times New Roman" w:hAnsi="Aptos" w:cs="Times New Roman"/>
+                <w:lang w:val="en-150" w:eastAsia="en-150"/>
+              </w:rPr>
+              <w:t>Notify users of their progress toward financial goals.</w:t>
+            </w:r>
+          </w:p>
+          <w:p>
+            <w:pPr>
+              <w:spacing w:before="100" w:beforeAutospacing="1" w:after="100" w:afterAutospacing="1" w:line="240" w:lineRule="auto"/>
+              <w:rPr>
+                <w:rFonts w:ascii="Aptos" w:eastAsia="Times New Roman" w:hAnsi="Aptos" w:cs="Times New Roman"/>
+                <w:lang w:val="en-150" w:eastAsia="en-150"/>
+              </w:rPr>
+            </w:pPr>
+          </w:p>
         </w:tc>
       </w:tr>
     </w:tbl>
@@ -2967,6 +3541,7 @@
           <w:bCs/>
           <w:color w:val="C00000"/>
         </w:rPr>
+        <w:lastRenderedPageBreak/>
         <w:t xml:space="preserve">There are too many </w:t>
       </w:r>
       <w:proofErr w:type="spellStart"/>
@@ -2996,7 +3571,15 @@
             <w:b/>
             <w:bCs/>
           </w:rPr>
-          <w:t>wiki</w:t>
+          <w:t>w</w:t>
+        </w:r>
+        <w:r>
+          <w:rPr>
+            <w:rStyle w:val="Hyperlink"/>
+            <w:b/>
+            <w:bCs/>
+          </w:rPr>
+          <w:t>iki</w:t>
         </w:r>
       </w:hyperlink>
       <w:r>
@@ -3277,6 +3860,9 @@
         <w:gridCol w:w="7346"/>
       </w:tblGrid>
       <w:tr>
+        <w:trPr>
+          <w:trHeight w:val="413"/>
+        </w:trPr>
         <w:tc>
           <w:tcPr>
             <w:tcW w:w="2518" w:type="dxa"/>
@@ -3316,7 +3902,36 @@
           <w:tcPr>
             <w:tcW w:w="7346" w:type="dxa"/>
           </w:tcPr>
-          <w:p/>
+          <w:p>
+            <w:pPr>
+              <w:pStyle w:val="ListParagraph"/>
+              <w:numPr>
+                <w:ilvl w:val="0"/>
+                <w:numId w:val="12"/>
+              </w:numPr>
+            </w:pPr>
+            <w:r>
+              <w:t xml:space="preserve">The Sign-in/sign-up screen should take about </w:t>
+            </w:r>
+            <w:r>
+              <w:t>3</w:t>
+            </w:r>
+            <w:r>
+              <w:t xml:space="preserve"> seconds to load. </w:t>
+            </w:r>
+          </w:p>
+          <w:p>
+            <w:pPr>
+              <w:pStyle w:val="ListParagraph"/>
+              <w:numPr>
+                <w:ilvl w:val="0"/>
+                <w:numId w:val="12"/>
+              </w:numPr>
+            </w:pPr>
+            <w:r>
+              <w:t>Every panel in the system should take less than 10 seconds to load.</w:t>
+            </w:r>
+          </w:p>
         </w:tc>
       </w:tr>
       <w:tr>
@@ -3344,7 +3959,19 @@
               <w:rPr>
                 <w:lang w:val="en-150"/>
               </w:rPr>
-              <w:t xml:space="preserve">Up to 10,000 users should be able to access the system at once without experiencing any performance issues. </w:t>
+              <w:t xml:space="preserve">Up to </w:t>
+            </w:r>
+            <w:r>
+              <w:rPr>
+                <w:lang w:val="en-150"/>
+              </w:rPr>
+              <w:t>3</w:t>
+            </w:r>
+            <w:r>
+              <w:rPr>
+                <w:lang w:val="en-150"/>
+              </w:rPr>
+              <w:t xml:space="preserve">000 users should be able to access the system at once without experiencing any performance issues. </w:t>
             </w:r>
           </w:p>
         </w:tc>
@@ -3374,7 +4001,67 @@
               <w:rPr>
                 <w:lang w:val="en-150"/>
               </w:rPr>
-              <w:t xml:space="preserve">For 48 hours, there should be a 70 percent chance that the system can be maintained. This implies that there is a 65% chance that a system component with a serious problem will be resolved in two days. </w:t>
+              <w:t xml:space="preserve">For </w:t>
+            </w:r>
+            <w:r>
+              <w:rPr>
+                <w:lang w:val="en-150"/>
+              </w:rPr>
+              <w:t>72</w:t>
+            </w:r>
+            <w:r>
+              <w:rPr>
+                <w:lang w:val="en-150"/>
+              </w:rPr>
+              <w:t xml:space="preserve"> hours, there should be </w:t>
+            </w:r>
+            <w:r>
+              <w:rPr>
+                <w:lang w:val="en-150"/>
+              </w:rPr>
+              <w:t>an</w:t>
+            </w:r>
+            <w:r>
+              <w:rPr>
+                <w:lang w:val="en-150"/>
+              </w:rPr>
+              <w:t xml:space="preserve"> </w:t>
+            </w:r>
+            <w:r>
+              <w:rPr>
+                <w:lang w:val="en-150"/>
+              </w:rPr>
+              <w:t>80</w:t>
+            </w:r>
+            <w:r>
+              <w:rPr>
+                <w:lang w:val="en-150"/>
+              </w:rPr>
+              <w:t xml:space="preserve"> percent chance that the system can be maintained. This implies that there is a </w:t>
+            </w:r>
+            <w:r>
+              <w:rPr>
+                <w:lang w:val="en-150"/>
+              </w:rPr>
+              <w:t>75</w:t>
+            </w:r>
+            <w:r>
+              <w:rPr>
+                <w:lang w:val="en-150"/>
+              </w:rPr>
+              <w:t xml:space="preserve">% chance that a system component with a serious problem will be resolved in </w:t>
+            </w:r>
+            <w:r>
+              <w:rPr>
+                <w:lang w:val="en-150"/>
+              </w:rPr>
+              <w:t>three</w:t>
+            </w:r>
+            <w:r>
+              <w:rPr>
+                <w:lang w:val="en-150"/>
+              </w:rPr>
+              <w:t xml:space="preserve"> days. </w:t>
             </w:r>
           </w:p>
         </w:tc>
@@ -3417,6 +4104,17 @@
       <w:pPr>
         <w:pStyle w:val="Heading1"/>
       </w:pPr>
+      <w:r>
+        <w:t xml:space="preserve">// Making one more non </w:t>
+      </w:r>
+      <w:proofErr w:type="spellStart"/>
+      <w:r>
+        <w:t>func</w:t>
+      </w:r>
+      <w:proofErr w:type="spellEnd"/>
+      <w:r>
+        <w:t xml:space="preserve"> from wiki</w:t>
+      </w:r>
     </w:p>
     <w:p>
       <w:pPr>
@@ -3523,6 +4221,7 @@
           <w:bCs/>
           <w:color w:val="C00000"/>
         </w:rPr>
+        <w:lastRenderedPageBreak/>
         <w:t xml:space="preserve">Using </w:t>
       </w:r>
       <w:proofErr w:type="gramStart"/>
@@ -3710,7 +4409,6 @@
                 <w:b/>
                 <w:bCs/>
               </w:rPr>
-              <w:lastRenderedPageBreak/>
               <w:t>User Story ID</w:t>
             </w:r>
           </w:p>
@@ -7822,6 +8520,123 @@
     </w:lvl>
   </w:abstractNum>
   <w:abstractNum w:abstractNumId="1" w15:restartNumberingAfterBreak="0">
+    <w:nsid w:val="18453FD5"/>
+    <w:multiLevelType w:val="multilevel"/>
+    <w:tmpl w:val="FCF61ACE"/>
+    <w:lvl w:ilvl="0">
+      <w:start w:val="1"/>
+      <w:numFmt w:val="decimal"/>
+      <w:lvlText w:val="%1."/>
+      <w:lvlJc w:val="left"/>
+      <w:pPr>
+        <w:tabs>
+          <w:tab w:val="num" w:pos="720"/>
+        </w:tabs>
+        <w:ind w:left="720" w:hanging="360"/>
+      </w:pPr>
+    </w:lvl>
+    <w:lvl w:ilvl="1">
+      <w:start w:val="1"/>
+      <w:numFmt w:val="bullet"/>
+      <w:lvlText w:val="o"/>
+      <w:lvlJc w:val="left"/>
+      <w:pPr>
+        <w:tabs>
+          <w:tab w:val="num" w:pos="1440"/>
+        </w:tabs>
+        <w:ind w:left="1440" w:hanging="360"/>
+      </w:pPr>
+      <w:rPr>
+        <w:rFonts w:ascii="Courier New" w:hAnsi="Courier New" w:hint="default"/>
+        <w:sz w:val="20"/>
+      </w:rPr>
+    </w:lvl>
+    <w:lvl w:ilvl="2" w:tentative="1">
+      <w:start w:val="1"/>
+      <w:numFmt w:val="decimal"/>
+      <w:lvlText w:val="%3."/>
+      <w:lvlJc w:val="left"/>
+      <w:pPr>
+        <w:tabs>
+          <w:tab w:val="num" w:pos="2160"/>
+        </w:tabs>
+        <w:ind w:left="2160" w:hanging="360"/>
+      </w:pPr>
+    </w:lvl>
+    <w:lvl w:ilvl="3" w:tentative="1">
+      <w:start w:val="1"/>
+      <w:numFmt w:val="decimal"/>
+      <w:lvlText w:val="%4."/>
+      <w:lvlJc w:val="left"/>
+      <w:pPr>
+        <w:tabs>
+          <w:tab w:val="num" w:pos="2880"/>
+        </w:tabs>
+        <w:ind w:left="2880" w:hanging="360"/>
+      </w:pPr>
+    </w:lvl>
+    <w:lvl w:ilvl="4" w:tentative="1">
+      <w:start w:val="1"/>
+      <w:numFmt w:val="decimal"/>
+      <w:lvlText w:val="%5."/>
+      <w:lvlJc w:val="left"/>
+      <w:pPr>
+        <w:tabs>
+          <w:tab w:val="num" w:pos="3600"/>
+        </w:tabs>
+        <w:ind w:left="3600" w:hanging="360"/>
+      </w:pPr>
+    </w:lvl>
+    <w:lvl w:ilvl="5" w:tentative="1">
+      <w:start w:val="1"/>
+      <w:numFmt w:val="decimal"/>
+      <w:lvlText w:val="%6."/>
+      <w:lvlJc w:val="left"/>
+      <w:pPr>
+        <w:tabs>
+          <w:tab w:val="num" w:pos="4320"/>
+        </w:tabs>
+        <w:ind w:left="4320" w:hanging="360"/>
+      </w:pPr>
+    </w:lvl>
+    <w:lvl w:ilvl="6" w:tentative="1">
+      <w:start w:val="1"/>
+      <w:numFmt w:val="decimal"/>
+      <w:lvlText w:val="%7."/>
+      <w:lvlJc w:val="left"/>
+      <w:pPr>
+        <w:tabs>
+          <w:tab w:val="num" w:pos="5040"/>
+        </w:tabs>
+        <w:ind w:left="5040" w:hanging="360"/>
+      </w:pPr>
+    </w:lvl>
+    <w:lvl w:ilvl="7" w:tentative="1">
+      <w:start w:val="1"/>
+      <w:numFmt w:val="decimal"/>
+      <w:lvlText w:val="%8."/>
+      <w:lvlJc w:val="left"/>
+      <w:pPr>
+        <w:tabs>
+          <w:tab w:val="num" w:pos="5760"/>
+        </w:tabs>
+        <w:ind w:left="5760" w:hanging="360"/>
+      </w:pPr>
+    </w:lvl>
+    <w:lvl w:ilvl="8" w:tentative="1">
+      <w:start w:val="1"/>
+      <w:numFmt w:val="decimal"/>
+      <w:lvlText w:val="%9."/>
+      <w:lvlJc w:val="left"/>
+      <w:pPr>
+        <w:tabs>
+          <w:tab w:val="num" w:pos="6480"/>
+        </w:tabs>
+        <w:ind w:left="6480" w:hanging="360"/>
+      </w:pPr>
+    </w:lvl>
+  </w:abstractNum>
+  <w:abstractNum w:abstractNumId="2" w15:restartNumberingAfterBreak="0">
     <w:nsid w:val="311A7017"/>
     <w:multiLevelType w:val="hybridMultilevel"/>
     <w:tmpl w:val="00E0FBD4"/>
@@ -7934,7 +8749,7 @@
       </w:rPr>
     </w:lvl>
   </w:abstractNum>
-  <w:abstractNum w:abstractNumId="2" w15:restartNumberingAfterBreak="0">
+  <w:abstractNum w:abstractNumId="3" w15:restartNumberingAfterBreak="0">
     <w:nsid w:val="3B515982"/>
     <w:multiLevelType w:val="multilevel"/>
     <w:tmpl w:val="3B515982"/>
@@ -8047,7 +8862,7 @@
       </w:rPr>
     </w:lvl>
   </w:abstractNum>
-  <w:abstractNum w:abstractNumId="3" w15:restartNumberingAfterBreak="0">
+  <w:abstractNum w:abstractNumId="4" w15:restartNumberingAfterBreak="0">
     <w:nsid w:val="3D337C0D"/>
     <w:multiLevelType w:val="multilevel"/>
     <w:tmpl w:val="3D337C0D"/>
@@ -8187,7 +9002,346 @@
       </w:rPr>
     </w:lvl>
   </w:abstractNum>
-  <w:abstractNum w:abstractNumId="4" w15:restartNumberingAfterBreak="0">
+  <w:abstractNum w:abstractNumId="5" w15:restartNumberingAfterBreak="0">
+    <w:nsid w:val="49F32081"/>
+    <w:multiLevelType w:val="hybridMultilevel"/>
+    <w:tmpl w:val="28F240DA"/>
+    <w:lvl w:ilvl="0" w:tplc="0C000003">
+      <w:start w:val="1"/>
+      <w:numFmt w:val="bullet"/>
+      <w:lvlText w:val="o"/>
+      <w:lvlJc w:val="left"/>
+      <w:pPr>
+        <w:ind w:left="1485" w:hanging="360"/>
+      </w:pPr>
+      <w:rPr>
+        <w:rFonts w:ascii="Courier New" w:hAnsi="Courier New" w:cs="Courier New" w:hint="default"/>
+      </w:rPr>
+    </w:lvl>
+    <w:lvl w:ilvl="1" w:tplc="0C000003" w:tentative="1">
+      <w:start w:val="1"/>
+      <w:numFmt w:val="bullet"/>
+      <w:lvlText w:val="o"/>
+      <w:lvlJc w:val="left"/>
+      <w:pPr>
+        <w:ind w:left="2205" w:hanging="360"/>
+      </w:pPr>
+      <w:rPr>
+        <w:rFonts w:ascii="Courier New" w:hAnsi="Courier New" w:cs="Courier New" w:hint="default"/>
+      </w:rPr>
+    </w:lvl>
+    <w:lvl w:ilvl="2" w:tplc="0C000005" w:tentative="1">
+      <w:start w:val="1"/>
+      <w:numFmt w:val="bullet"/>
+      <w:lvlText w:val=""/>
+      <w:lvlJc w:val="left"/>
+      <w:pPr>
+        <w:ind w:left="2925" w:hanging="360"/>
+      </w:pPr>
+      <w:rPr>
+        <w:rFonts w:ascii="Wingdings" w:hAnsi="Wingdings" w:hint="default"/>
+      </w:rPr>
+    </w:lvl>
+    <w:lvl w:ilvl="3" w:tplc="0C000001" w:tentative="1">
+      <w:start w:val="1"/>
+      <w:numFmt w:val="bullet"/>
+      <w:lvlText w:val=""/>
+      <w:lvlJc w:val="left"/>
+      <w:pPr>
+        <w:ind w:left="3645" w:hanging="360"/>
+      </w:pPr>
+      <w:rPr>
+        <w:rFonts w:ascii="Symbol" w:hAnsi="Symbol" w:hint="default"/>
+      </w:rPr>
+    </w:lvl>
+    <w:lvl w:ilvl="4" w:tplc="0C000003" w:tentative="1">
+      <w:start w:val="1"/>
+      <w:numFmt w:val="bullet"/>
+      <w:lvlText w:val="o"/>
+      <w:lvlJc w:val="left"/>
+      <w:pPr>
+        <w:ind w:left="4365" w:hanging="360"/>
+      </w:pPr>
+      <w:rPr>
+        <w:rFonts w:ascii="Courier New" w:hAnsi="Courier New" w:cs="Courier New" w:hint="default"/>
+      </w:rPr>
+    </w:lvl>
+    <w:lvl w:ilvl="5" w:tplc="0C000005" w:tentative="1">
+      <w:start w:val="1"/>
+      <w:numFmt w:val="bullet"/>
+      <w:lvlText w:val=""/>
+      <w:lvlJc w:val="left"/>
+      <w:pPr>
+        <w:ind w:left="5085" w:hanging="360"/>
+      </w:pPr>
+      <w:rPr>
+        <w:rFonts w:ascii="Wingdings" w:hAnsi="Wingdings" w:hint="default"/>
+      </w:rPr>
+    </w:lvl>
+    <w:lvl w:ilvl="6" w:tplc="0C000001" w:tentative="1">
+      <w:start w:val="1"/>
+      <w:numFmt w:val="bullet"/>
+      <w:lvlText w:val=""/>
+      <w:lvlJc w:val="left"/>
+      <w:pPr>
+        <w:ind w:left="5805" w:hanging="360"/>
+      </w:pPr>
+      <w:rPr>
+        <w:rFonts w:ascii="Symbol" w:hAnsi="Symbol" w:hint="default"/>
+      </w:rPr>
+    </w:lvl>
+    <w:lvl w:ilvl="7" w:tplc="0C000003" w:tentative="1">
+      <w:start w:val="1"/>
+      <w:numFmt w:val="bullet"/>
+      <w:lvlText w:val="o"/>
+      <w:lvlJc w:val="left"/>
+      <w:pPr>
+        <w:ind w:left="6525" w:hanging="360"/>
+      </w:pPr>
+      <w:rPr>
+        <w:rFonts w:ascii="Courier New" w:hAnsi="Courier New" w:cs="Courier New" w:hint="default"/>
+      </w:rPr>
+    </w:lvl>
+    <w:lvl w:ilvl="8" w:tplc="0C000005" w:tentative="1">
+      <w:start w:val="1"/>
+      <w:numFmt w:val="bullet"/>
+      <w:lvlText w:val=""/>
+      <w:lvlJc w:val="left"/>
+      <w:pPr>
+        <w:ind w:left="7245" w:hanging="360"/>
+      </w:pPr>
+      <w:rPr>
+        <w:rFonts w:ascii="Wingdings" w:hAnsi="Wingdings" w:hint="default"/>
+      </w:rPr>
+    </w:lvl>
+  </w:abstractNum>
+  <w:abstractNum w:abstractNumId="6" w15:restartNumberingAfterBreak="0">
+    <w:nsid w:val="524E3480"/>
+    <w:multiLevelType w:val="multilevel"/>
+    <w:tmpl w:val="BB46FA7E"/>
+    <w:lvl w:ilvl="0">
+      <w:start w:val="1"/>
+      <w:numFmt w:val="decimal"/>
+      <w:lvlText w:val="%1."/>
+      <w:lvlJc w:val="left"/>
+      <w:pPr>
+        <w:tabs>
+          <w:tab w:val="num" w:pos="720"/>
+        </w:tabs>
+        <w:ind w:left="720" w:hanging="360"/>
+      </w:pPr>
+    </w:lvl>
+    <w:lvl w:ilvl="1" w:tentative="1">
+      <w:start w:val="1"/>
+      <w:numFmt w:val="decimal"/>
+      <w:lvlText w:val="%2."/>
+      <w:lvlJc w:val="left"/>
+      <w:pPr>
+        <w:tabs>
+          <w:tab w:val="num" w:pos="1440"/>
+        </w:tabs>
+        <w:ind w:left="1440" w:hanging="360"/>
+      </w:pPr>
+    </w:lvl>
+    <w:lvl w:ilvl="2" w:tentative="1">
+      <w:start w:val="1"/>
+      <w:numFmt w:val="decimal"/>
+      <w:lvlText w:val="%3."/>
+      <w:lvlJc w:val="left"/>
+      <w:pPr>
+        <w:tabs>
+          <w:tab w:val="num" w:pos="2160"/>
+        </w:tabs>
+        <w:ind w:left="2160" w:hanging="360"/>
+      </w:pPr>
+    </w:lvl>
+    <w:lvl w:ilvl="3" w:tentative="1">
+      <w:start w:val="1"/>
+      <w:numFmt w:val="decimal"/>
+      <w:lvlText w:val="%4."/>
+      <w:lvlJc w:val="left"/>
+      <w:pPr>
+        <w:tabs>
+          <w:tab w:val="num" w:pos="2880"/>
+        </w:tabs>
+        <w:ind w:left="2880" w:hanging="360"/>
+      </w:pPr>
+    </w:lvl>
+    <w:lvl w:ilvl="4" w:tentative="1">
+      <w:start w:val="1"/>
+      <w:numFmt w:val="decimal"/>
+      <w:lvlText w:val="%5."/>
+      <w:lvlJc w:val="left"/>
+      <w:pPr>
+        <w:tabs>
+          <w:tab w:val="num" w:pos="3600"/>
+        </w:tabs>
+        <w:ind w:left="3600" w:hanging="360"/>
+      </w:pPr>
+    </w:lvl>
+    <w:lvl w:ilvl="5" w:tentative="1">
+      <w:start w:val="1"/>
+      <w:numFmt w:val="decimal"/>
+      <w:lvlText w:val="%6."/>
+      <w:lvlJc w:val="left"/>
+      <w:pPr>
+        <w:tabs>
+          <w:tab w:val="num" w:pos="4320"/>
+        </w:tabs>
+        <w:ind w:left="4320" w:hanging="360"/>
+      </w:pPr>
+    </w:lvl>
+    <w:lvl w:ilvl="6" w:tentative="1">
+      <w:start w:val="1"/>
+      <w:numFmt w:val="decimal"/>
+      <w:lvlText w:val="%7."/>
+      <w:lvlJc w:val="left"/>
+      <w:pPr>
+        <w:tabs>
+          <w:tab w:val="num" w:pos="5040"/>
+        </w:tabs>
+        <w:ind w:left="5040" w:hanging="360"/>
+      </w:pPr>
+    </w:lvl>
+    <w:lvl w:ilvl="7" w:tentative="1">
+      <w:start w:val="1"/>
+      <w:numFmt w:val="decimal"/>
+      <w:lvlText w:val="%8."/>
+      <w:lvlJc w:val="left"/>
+      <w:pPr>
+        <w:tabs>
+          <w:tab w:val="num" w:pos="5760"/>
+        </w:tabs>
+        <w:ind w:left="5760" w:hanging="360"/>
+      </w:pPr>
+    </w:lvl>
+    <w:lvl w:ilvl="8" w:tentative="1">
+      <w:start w:val="1"/>
+      <w:numFmt w:val="decimal"/>
+      <w:lvlText w:val="%9."/>
+      <w:lvlJc w:val="left"/>
+      <w:pPr>
+        <w:tabs>
+          <w:tab w:val="num" w:pos="6480"/>
+        </w:tabs>
+        <w:ind w:left="6480" w:hanging="360"/>
+      </w:pPr>
+    </w:lvl>
+  </w:abstractNum>
+  <w:abstractNum w:abstractNumId="7" w15:restartNumberingAfterBreak="0">
+    <w:nsid w:val="52E90358"/>
+    <w:multiLevelType w:val="multilevel"/>
+    <w:tmpl w:val="DBE0BD64"/>
+    <w:lvl w:ilvl="0">
+      <w:start w:val="1"/>
+      <w:numFmt w:val="decimal"/>
+      <w:lvlText w:val="%1."/>
+      <w:lvlJc w:val="left"/>
+      <w:pPr>
+        <w:tabs>
+          <w:tab w:val="num" w:pos="720"/>
+        </w:tabs>
+        <w:ind w:left="720" w:hanging="360"/>
+      </w:pPr>
+    </w:lvl>
+    <w:lvl w:ilvl="1" w:tentative="1">
+      <w:start w:val="1"/>
+      <w:numFmt w:val="decimal"/>
+      <w:lvlText w:val="%2."/>
+      <w:lvlJc w:val="left"/>
+      <w:pPr>
+        <w:tabs>
+          <w:tab w:val="num" w:pos="1440"/>
+        </w:tabs>
+        <w:ind w:left="1440" w:hanging="360"/>
+      </w:pPr>
+    </w:lvl>
+    <w:lvl w:ilvl="2" w:tentative="1">
+      <w:start w:val="1"/>
+      <w:numFmt w:val="decimal"/>
+      <w:lvlText w:val="%3."/>
+      <w:lvlJc w:val="left"/>
+      <w:pPr>
+        <w:tabs>
+          <w:tab w:val="num" w:pos="2160"/>
+        </w:tabs>
+        <w:ind w:left="2160" w:hanging="360"/>
+      </w:pPr>
+    </w:lvl>
+    <w:lvl w:ilvl="3" w:tentative="1">
+      <w:start w:val="1"/>
+      <w:numFmt w:val="decimal"/>
+      <w:lvlText w:val="%4."/>
+      <w:lvlJc w:val="left"/>
+      <w:pPr>
+        <w:tabs>
+          <w:tab w:val="num" w:pos="2880"/>
+        </w:tabs>
+        <w:ind w:left="2880" w:hanging="360"/>
+      </w:pPr>
+    </w:lvl>
+    <w:lvl w:ilvl="4" w:tentative="1">
+      <w:start w:val="1"/>
+      <w:numFmt w:val="decimal"/>
+      <w:lvlText w:val="%5."/>
+      <w:lvlJc w:val="left"/>
+      <w:pPr>
+        <w:tabs>
+          <w:tab w:val="num" w:pos="3600"/>
+        </w:tabs>
+        <w:ind w:left="3600" w:hanging="360"/>
+      </w:pPr>
+    </w:lvl>
+    <w:lvl w:ilvl="5" w:tentative="1">
+      <w:start w:val="1"/>
+      <w:numFmt w:val="decimal"/>
+      <w:lvlText w:val="%6."/>
+      <w:lvlJc w:val="left"/>
+      <w:pPr>
+        <w:tabs>
+          <w:tab w:val="num" w:pos="4320"/>
+        </w:tabs>
+        <w:ind w:left="4320" w:hanging="360"/>
+      </w:pPr>
+    </w:lvl>
+    <w:lvl w:ilvl="6" w:tentative="1">
+      <w:start w:val="1"/>
+      <w:numFmt w:val="decimal"/>
+      <w:lvlText w:val="%7."/>
+      <w:lvlJc w:val="left"/>
+      <w:pPr>
+        <w:tabs>
+          <w:tab w:val="num" w:pos="5040"/>
+        </w:tabs>
+        <w:ind w:left="5040" w:hanging="360"/>
+      </w:pPr>
+    </w:lvl>
+    <w:lvl w:ilvl="7" w:tentative="1">
+      <w:start w:val="1"/>
+      <w:numFmt w:val="decimal"/>
+      <w:lvlText w:val="%8."/>
+      <w:lvlJc w:val="left"/>
+      <w:pPr>
+        <w:tabs>
+          <w:tab w:val="num" w:pos="5760"/>
+        </w:tabs>
+        <w:ind w:left="5760" w:hanging="360"/>
+      </w:pPr>
+    </w:lvl>
+    <w:lvl w:ilvl="8" w:tentative="1">
+      <w:start w:val="1"/>
+      <w:numFmt w:val="decimal"/>
+      <w:lvlText w:val="%9."/>
+      <w:lvlJc w:val="left"/>
+      <w:pPr>
+        <w:tabs>
+          <w:tab w:val="num" w:pos="6480"/>
+        </w:tabs>
+        <w:ind w:left="6480" w:hanging="360"/>
+      </w:pPr>
+    </w:lvl>
+  </w:abstractNum>
+  <w:abstractNum w:abstractNumId="8" w15:restartNumberingAfterBreak="0">
     <w:nsid w:val="53C8609B"/>
     <w:multiLevelType w:val="hybridMultilevel"/>
     <w:tmpl w:val="D7A69F2A"/>
@@ -8300,7 +9454,7 @@
       </w:rPr>
     </w:lvl>
   </w:abstractNum>
-  <w:abstractNum w:abstractNumId="5" w15:restartNumberingAfterBreak="0">
+  <w:abstractNum w:abstractNumId="9" w15:restartNumberingAfterBreak="0">
     <w:nsid w:val="58515B9C"/>
     <w:multiLevelType w:val="multilevel"/>
     <w:tmpl w:val="58515B9C"/>
@@ -8413,7 +9567,7 @@
       </w:rPr>
     </w:lvl>
   </w:abstractNum>
-  <w:abstractNum w:abstractNumId="6" w15:restartNumberingAfterBreak="0">
+  <w:abstractNum w:abstractNumId="10" w15:restartNumberingAfterBreak="0">
     <w:nsid w:val="5FEB0317"/>
     <w:multiLevelType w:val="multilevel"/>
     <w:tmpl w:val="5FEB0317"/>
@@ -8562,26 +9716,154 @@
       </w:rPr>
     </w:lvl>
   </w:abstractNum>
+  <w:abstractNum w:abstractNumId="11" w15:restartNumberingAfterBreak="0">
+    <w:nsid w:val="749C53BA"/>
+    <w:multiLevelType w:val="hybridMultilevel"/>
+    <w:tmpl w:val="9E8247FE"/>
+    <w:lvl w:ilvl="0" w:tplc="0C000003">
+      <w:start w:val="1"/>
+      <w:numFmt w:val="bullet"/>
+      <w:lvlText w:val="o"/>
+      <w:lvlJc w:val="left"/>
+      <w:pPr>
+        <w:ind w:left="720" w:hanging="360"/>
+      </w:pPr>
+      <w:rPr>
+        <w:rFonts w:ascii="Courier New" w:hAnsi="Courier New" w:cs="Courier New" w:hint="default"/>
+      </w:rPr>
+    </w:lvl>
+    <w:lvl w:ilvl="1" w:tplc="0C000003" w:tentative="1">
+      <w:start w:val="1"/>
+      <w:numFmt w:val="bullet"/>
+      <w:lvlText w:val="o"/>
+      <w:lvlJc w:val="left"/>
+      <w:pPr>
+        <w:ind w:left="1440" w:hanging="360"/>
+      </w:pPr>
+      <w:rPr>
+        <w:rFonts w:ascii="Courier New" w:hAnsi="Courier New" w:cs="Courier New" w:hint="default"/>
+      </w:rPr>
+    </w:lvl>
+    <w:lvl w:ilvl="2" w:tplc="0C000005" w:tentative="1">
+      <w:start w:val="1"/>
+      <w:numFmt w:val="bullet"/>
+      <w:lvlText w:val=""/>
+      <w:lvlJc w:val="left"/>
+      <w:pPr>
+        <w:ind w:left="2160" w:hanging="360"/>
+      </w:pPr>
+      <w:rPr>
+        <w:rFonts w:ascii="Wingdings" w:hAnsi="Wingdings" w:hint="default"/>
+      </w:rPr>
+    </w:lvl>
+    <w:lvl w:ilvl="3" w:tplc="0C000001" w:tentative="1">
+      <w:start w:val="1"/>
+      <w:numFmt w:val="bullet"/>
+      <w:lvlText w:val=""/>
+      <w:lvlJc w:val="left"/>
+      <w:pPr>
+        <w:ind w:left="2880" w:hanging="360"/>
+      </w:pPr>
+      <w:rPr>
+        <w:rFonts w:ascii="Symbol" w:hAnsi="Symbol" w:hint="default"/>
+      </w:rPr>
+    </w:lvl>
+    <w:lvl w:ilvl="4" w:tplc="0C000003" w:tentative="1">
+      <w:start w:val="1"/>
+      <w:numFmt w:val="bullet"/>
+      <w:lvlText w:val="o"/>
+      <w:lvlJc w:val="left"/>
+      <w:pPr>
+        <w:ind w:left="3600" w:hanging="360"/>
+      </w:pPr>
+      <w:rPr>
+        <w:rFonts w:ascii="Courier New" w:hAnsi="Courier New" w:cs="Courier New" w:hint="default"/>
+      </w:rPr>
+    </w:lvl>
+    <w:lvl w:ilvl="5" w:tplc="0C000005" w:tentative="1">
+      <w:start w:val="1"/>
+      <w:numFmt w:val="bullet"/>
+      <w:lvlText w:val=""/>
+      <w:lvlJc w:val="left"/>
+      <w:pPr>
+        <w:ind w:left="4320" w:hanging="360"/>
+      </w:pPr>
+      <w:rPr>
+        <w:rFonts w:ascii="Wingdings" w:hAnsi="Wingdings" w:hint="default"/>
+      </w:rPr>
+    </w:lvl>
+    <w:lvl w:ilvl="6" w:tplc="0C000001" w:tentative="1">
+      <w:start w:val="1"/>
+      <w:numFmt w:val="bullet"/>
+      <w:lvlText w:val=""/>
+      <w:lvlJc w:val="left"/>
+      <w:pPr>
+        <w:ind w:left="5040" w:hanging="360"/>
+      </w:pPr>
+      <w:rPr>
+        <w:rFonts w:ascii="Symbol" w:hAnsi="Symbol" w:hint="default"/>
+      </w:rPr>
+    </w:lvl>
+    <w:lvl w:ilvl="7" w:tplc="0C000003" w:tentative="1">
+      <w:start w:val="1"/>
+      <w:numFmt w:val="bullet"/>
+      <w:lvlText w:val="o"/>
+      <w:lvlJc w:val="left"/>
+      <w:pPr>
+        <w:ind w:left="5760" w:hanging="360"/>
+      </w:pPr>
+      <w:rPr>
+        <w:rFonts w:ascii="Courier New" w:hAnsi="Courier New" w:cs="Courier New" w:hint="default"/>
+      </w:rPr>
+    </w:lvl>
+    <w:lvl w:ilvl="8" w:tplc="0C000005" w:tentative="1">
+      <w:start w:val="1"/>
+      <w:numFmt w:val="bullet"/>
+      <w:lvlText w:val=""/>
+      <w:lvlJc w:val="left"/>
+      <w:pPr>
+        <w:ind w:left="6480" w:hanging="360"/>
+      </w:pPr>
+      <w:rPr>
+        <w:rFonts w:ascii="Wingdings" w:hAnsi="Wingdings" w:hint="default"/>
+      </w:rPr>
+    </w:lvl>
+  </w:abstractNum>
   <w:num w:numId="1" w16cid:durableId="1995840186">
-    <w:abstractNumId w:val="5"/>
+    <w:abstractNumId w:val="9"/>
   </w:num>
   <w:num w:numId="2" w16cid:durableId="201600355">
     <w:abstractNumId w:val="0"/>
   </w:num>
   <w:num w:numId="3" w16cid:durableId="1122000427">
+    <w:abstractNumId w:val="3"/>
+  </w:num>
+  <w:num w:numId="4" w16cid:durableId="1760834987">
+    <w:abstractNumId w:val="10"/>
+  </w:num>
+  <w:num w:numId="5" w16cid:durableId="456679819">
+    <w:abstractNumId w:val="4"/>
+  </w:num>
+  <w:num w:numId="6" w16cid:durableId="1489708493">
+    <w:abstractNumId w:val="8"/>
+  </w:num>
+  <w:num w:numId="7" w16cid:durableId="1269777059">
     <w:abstractNumId w:val="2"/>
   </w:num>
-  <w:num w:numId="4" w16cid:durableId="1760834987">
+  <w:num w:numId="8" w16cid:durableId="1662541965">
+    <w:abstractNumId w:val="1"/>
+  </w:num>
+  <w:num w:numId="9" w16cid:durableId="2061397801">
+    <w:abstractNumId w:val="5"/>
+  </w:num>
+  <w:num w:numId="10" w16cid:durableId="784039563">
     <w:abstractNumId w:val="6"/>
   </w:num>
-  <w:num w:numId="5" w16cid:durableId="456679819">
-    <w:abstractNumId w:val="3"/>
+  <w:num w:numId="11" w16cid:durableId="199055558">
+    <w:abstractNumId w:val="7"/>
   </w:num>
-  <w:num w:numId="6" w16cid:durableId="1489708493">
-    <w:abstractNumId w:val="4"/>
-  </w:num>
-  <w:num w:numId="7" w16cid:durableId="1269777059">
-    <w:abstractNumId w:val="1"/>
+  <w:num w:numId="12" w16cid:durableId="1674528241">
+    <w:abstractNumId w:val="11"/>
   </w:num>
 </w:numbering>
 </file>
@@ -9466,6 +10748,18 @@
       <w:szCs w:val="24"/>
     </w:rPr>
   </w:style>
+  <w:style w:type="character" w:styleId="FollowedHyperlink">
+    <w:name w:val="FollowedHyperlink"/>
+    <w:basedOn w:val="DefaultParagraphFont"/>
+    <w:uiPriority w:val="99"/>
+    <w:semiHidden/>
+    <w:unhideWhenUsed/>
+    <w:rsid w:val="005447C8"/>
+    <w:rPr>
+      <w:color w:val="800080" w:themeColor="followedHyperlink"/>
+      <w:u w:val="single"/>
+    </w:rPr>
+  </w:style>
 </w:styles>
 </file>
 

</xml_diff>

<commit_message>
updating the non-functional requiremetns
</commit_message>
<xml_diff>
--- a/Assignment 1/Working on it/CS251-2025-S18-20230553-20230121-20230231-BudgetManegment-SRSv1.0..docx
+++ b/Assignment 1/Working on it/CS251-2025-S18-20230553-20230121-20230231-BudgetManegment-SRSv1.0..docx
@@ -119,7 +119,7 @@
             <v:stroke joinstyle="miter"/>
             <v:path gradientshapeok="t" o:connecttype="rect"/>
           </v:shapetype>
-          <v:shape id="_x0000_s1026" type="#_x0000_t202" style="position:absolute;left:0;text-align:left;margin-left:4.2pt;margin-top:.1pt;width:465pt;height:62.25pt;z-index:251661312;mso-width-relative:page;mso-height-relative:page" strokecolor="white">
+          <v:shape id="_x0000_s2050" type="#_x0000_t202" style="position:absolute;left:0;text-align:left;margin-left:4.2pt;margin-top:.1pt;width:465pt;height:62.25pt;z-index:251661312;mso-width-relative:page;mso-height-relative:page" strokecolor="white">
             <v:textbox>
               <w:txbxContent>
                 <w:p>
@@ -1926,7 +1926,21 @@
           <w:rFonts w:ascii="Aptos" w:hAnsi="Aptos"/>
           <w:lang w:val="en-150"/>
         </w:rPr>
-        <w:t xml:space="preserve">The purpose of this paper is to make the requirements for software that have been decided    upon by the stakeholders more understandable by outlining the features that the software must have </w:t>
+        <w:t xml:space="preserve">The purpose of this paper is to make the requirements for software that have been </w:t>
+      </w:r>
+      <w:r>
+        <w:rPr>
+          <w:rFonts w:ascii="Aptos" w:hAnsi="Aptos"/>
+          <w:lang w:val="en-150"/>
+        </w:rPr>
+        <w:t>decided upon</w:t>
+      </w:r>
+      <w:r>
+        <w:rPr>
+          <w:rFonts w:ascii="Aptos" w:hAnsi="Aptos"/>
+          <w:lang w:val="en-150"/>
+        </w:rPr>
+        <w:t xml:space="preserve"> by the stakeholders more understandable by outlining the features that the software must have </w:t>
       </w:r>
       <w:proofErr w:type="gramStart"/>
       <w:r>
@@ -2112,50 +2126,6 @@
         <w:t>Software Scope</w:t>
       </w:r>
       <w:bookmarkEnd w:id="6"/>
-    </w:p>
-    <w:p>
-      <w:pPr>
-        <w:pStyle w:val="ListParagraph"/>
-        <w:numPr>
-          <w:ilvl w:val="0"/>
-          <w:numId w:val="1"/>
-        </w:numPr>
-        <w:rPr>
-          <w:b/>
-          <w:bCs/>
-          <w:color w:val="C00000"/>
-        </w:rPr>
-      </w:pPr>
-      <w:r>
-        <w:rPr>
-          <w:b/>
-          <w:bCs/>
-          <w:color w:val="C00000"/>
-        </w:rPr>
-        <w:t>Any software could have too many components / Major features; but we should implement specific things...this is the scope</w:t>
-      </w:r>
-    </w:p>
-    <w:p>
-      <w:pPr>
-        <w:pStyle w:val="ListParagraph"/>
-        <w:numPr>
-          <w:ilvl w:val="0"/>
-          <w:numId w:val="1"/>
-        </w:numPr>
-        <w:rPr>
-          <w:b/>
-          <w:bCs/>
-          <w:color w:val="C00000"/>
-        </w:rPr>
-      </w:pPr>
-      <w:r>
-        <w:rPr>
-          <w:b/>
-          <w:bCs/>
-          <w:color w:val="C00000"/>
-        </w:rPr>
-        <w:t>In simple points, what is the software scope (focus on components / Major features, not tiny things)</w:t>
-      </w:r>
     </w:p>
     <w:p>
       <w:pPr>
@@ -2423,16 +2393,14 @@
         </w:rPr>
         <w:t xml:space="preserve">E.g. an ATM allows you to enter Card, enter </w:t>
       </w:r>
-      <w:proofErr w:type="gramStart"/>
       <w:r>
         <w:rPr>
           <w:b/>
           <w:bCs/>
           <w:color w:val="C00000"/>
         </w:rPr>
-        <w:t>user name</w:t>
-      </w:r>
-      <w:proofErr w:type="gramEnd"/>
+        <w:t>username</w:t>
+      </w:r>
       <w:r>
         <w:rPr>
           <w:b/>
@@ -2543,7 +2511,6 @@
           <w:bCs/>
           <w:color w:val="C00000"/>
         </w:rPr>
-        <w:lastRenderedPageBreak/>
         <w:t xml:space="preserve">Limit yourself to the needs of the client and do not volunteer to expand </w:t>
       </w:r>
       <w:proofErr w:type="gramStart"/>
@@ -2623,6 +2590,7 @@
           <w:bCs/>
           <w:color w:val="C00000"/>
         </w:rPr>
+        <w:lastRenderedPageBreak/>
         <w:t xml:space="preserve">This part is the basis for writing the contract with </w:t>
       </w:r>
       <w:proofErr w:type="gramStart"/>
@@ -3069,6 +3037,7 @@
           <w:p>
             <w:pPr>
               <w:spacing w:before="100" w:beforeAutospacing="1" w:after="100" w:afterAutospacing="1" w:line="240" w:lineRule="auto"/>
+              <w:ind w:left="1440"/>
               <w:rPr>
                 <w:rFonts w:ascii="Aptos" w:eastAsia="Times New Roman" w:hAnsi="Aptos" w:cs="Times New Roman"/>
                 <w:lang w:val="en-150" w:eastAsia="en-150"/>
@@ -3132,6 +3101,7 @@
                 <w:rFonts w:ascii="Aptos" w:hAnsi="Aptos"/>
                 <w:lang w:val="en-150"/>
               </w:rPr>
+              <w:lastRenderedPageBreak/>
               <w:t xml:space="preserve"> </w:t>
             </w:r>
             <w:r>
@@ -3571,15 +3541,7 @@
             <w:b/>
             <w:bCs/>
           </w:rPr>
-          <w:t>w</w:t>
-        </w:r>
-        <w:r>
-          <w:rPr>
-            <w:rStyle w:val="Hyperlink"/>
-            <w:b/>
-            <w:bCs/>
-          </w:rPr>
-          <w:t>iki</w:t>
+          <w:t>wiki</w:t>
         </w:r>
       </w:hyperlink>
       <w:r>
@@ -3856,8 +3818,8 @@
         <w:tblLook w:val="04A0" w:firstRow="1" w:lastRow="0" w:firstColumn="1" w:lastColumn="0" w:noHBand="0" w:noVBand="1"/>
       </w:tblPr>
       <w:tblGrid>
-        <w:gridCol w:w="2518"/>
-        <w:gridCol w:w="7346"/>
+        <w:gridCol w:w="1951"/>
+        <w:gridCol w:w="7913"/>
       </w:tblGrid>
       <w:tr>
         <w:trPr>
@@ -3865,24 +3827,29 @@
         </w:trPr>
         <w:tc>
           <w:tcPr>
-            <w:tcW w:w="2518" w:type="dxa"/>
-          </w:tcPr>
-          <w:p>
-            <w:r>
-              <w:t>Mea</w:t>
-            </w:r>
-            <w:r>
-              <w:t xml:space="preserve">sure </w:t>
-            </w:r>
-          </w:p>
-        </w:tc>
-        <w:tc>
-          <w:tcPr>
-            <w:tcW w:w="7346" w:type="dxa"/>
-          </w:tcPr>
-          <w:p>
-            <w:r>
-              <w:t xml:space="preserve">Details </w:t>
+            <w:tcW w:w="1951" w:type="dxa"/>
+            <w:vAlign w:val="center"/>
+          </w:tcPr>
+          <w:p>
+            <w:r>
+              <w:rPr>
+                <w:rStyle w:val="Strong"/>
+              </w:rPr>
+              <w:t>Measure</w:t>
+            </w:r>
+          </w:p>
+        </w:tc>
+        <w:tc>
+          <w:tcPr>
+            <w:tcW w:w="7913" w:type="dxa"/>
+            <w:vAlign w:val="center"/>
+          </w:tcPr>
+          <w:p>
+            <w:r>
+              <w:rPr>
+                <w:rStyle w:val="Strong"/>
+              </w:rPr>
+              <w:t>Details</w:t>
             </w:r>
           </w:p>
         </w:tc>
@@ -3890,34 +3857,63 @@
       <w:tr>
         <w:tc>
           <w:tcPr>
-            <w:tcW w:w="2518" w:type="dxa"/>
-          </w:tcPr>
-          <w:p>
-            <w:r>
-              <w:t xml:space="preserve">Performance </w:t>
-            </w:r>
-          </w:p>
-        </w:tc>
-        <w:tc>
-          <w:tcPr>
-            <w:tcW w:w="7346" w:type="dxa"/>
+            <w:tcW w:w="1951" w:type="dxa"/>
+            <w:vAlign w:val="center"/>
+          </w:tcPr>
+          <w:p>
+            <w:pPr>
+              <w:rPr>
+                <w:b/>
+                <w:bCs/>
+              </w:rPr>
+            </w:pPr>
+            <w:r>
+              <w:rPr>
+                <w:rStyle w:val="Strong"/>
+                <w:b w:val="0"/>
+                <w:bCs w:val="0"/>
+              </w:rPr>
+              <w:t>Performance</w:t>
+            </w:r>
+          </w:p>
+        </w:tc>
+        <w:tc>
+          <w:tcPr>
+            <w:tcW w:w="7913" w:type="dxa"/>
+            <w:vAlign w:val="center"/>
           </w:tcPr>
           <w:p>
             <w:pPr>
               <w:pStyle w:val="ListParagraph"/>
               <w:numPr>
                 <w:ilvl w:val="0"/>
-                <w:numId w:val="12"/>
+                <w:numId w:val="15"/>
               </w:numPr>
             </w:pPr>
             <w:r>
-              <w:t xml:space="preserve">The Sign-in/sign-up screen should take about </w:t>
-            </w:r>
-            <w:r>
-              <w:t>3</w:t>
-            </w:r>
-            <w:r>
-              <w:t xml:space="preserve"> seconds to load. </w:t>
+              <w:t xml:space="preserve">The </w:t>
+            </w:r>
+            <w:r>
+              <w:rPr>
+                <w:rStyle w:val="Strong"/>
+                <w:b w:val="0"/>
+                <w:bCs w:val="0"/>
+              </w:rPr>
+              <w:t>sign-in/sign-up screen</w:t>
+            </w:r>
+            <w:r>
+              <w:t xml:space="preserve"> should load within </w:t>
+            </w:r>
+            <w:r>
+              <w:rPr>
+                <w:rStyle w:val="Strong"/>
+                <w:b w:val="0"/>
+                <w:bCs w:val="0"/>
+              </w:rPr>
+              <w:t>3 seconds</w:t>
+            </w:r>
+            <w:r>
+              <w:t xml:space="preserve"> under normal network conditions. </w:t>
             </w:r>
           </w:p>
           <w:p>
@@ -3925,11 +3921,22 @@
               <w:pStyle w:val="ListParagraph"/>
               <w:numPr>
                 <w:ilvl w:val="0"/>
-                <w:numId w:val="12"/>
+                <w:numId w:val="15"/>
               </w:numPr>
             </w:pPr>
             <w:r>
-              <w:t>Every panel in the system should take less than 10 seconds to load.</w:t>
+              <w:t xml:space="preserve">Every panel in the system should take </w:t>
+            </w:r>
+            <w:r>
+              <w:rPr>
+                <w:rStyle w:val="Strong"/>
+                <w:b w:val="0"/>
+                <w:bCs w:val="0"/>
+              </w:rPr>
+              <w:t>less than 12 seconds</w:t>
+            </w:r>
+            <w:r>
+              <w:t xml:space="preserve"> to load, even under peak usage.</w:t>
             </w:r>
           </w:p>
         </w:tc>
@@ -3937,41 +3944,70 @@
       <w:tr>
         <w:tc>
           <w:tcPr>
-            <w:tcW w:w="2518" w:type="dxa"/>
-          </w:tcPr>
-          <w:p>
-            <w:r>
-              <w:t xml:space="preserve">Scalability </w:t>
-            </w:r>
-          </w:p>
-        </w:tc>
-        <w:tc>
-          <w:tcPr>
-            <w:tcW w:w="7346" w:type="dxa"/>
-          </w:tcPr>
-          <w:p>
-            <w:pPr>
+            <w:tcW w:w="1951" w:type="dxa"/>
+            <w:vAlign w:val="center"/>
+          </w:tcPr>
+          <w:p>
+            <w:pPr>
+              <w:rPr>
+                <w:b/>
+                <w:bCs/>
+              </w:rPr>
+            </w:pPr>
+            <w:r>
+              <w:rPr>
+                <w:rStyle w:val="Strong"/>
+                <w:b w:val="0"/>
+                <w:bCs w:val="0"/>
+              </w:rPr>
+              <w:t>Scalability</w:t>
+            </w:r>
+          </w:p>
+        </w:tc>
+        <w:tc>
+          <w:tcPr>
+            <w:tcW w:w="7913" w:type="dxa"/>
+            <w:vAlign w:val="center"/>
+          </w:tcPr>
+          <w:p>
+            <w:pPr>
+              <w:pStyle w:val="ListParagraph"/>
+              <w:numPr>
+                <w:ilvl w:val="0"/>
+                <w:numId w:val="16"/>
+              </w:numPr>
               <w:rPr>
                 <w:lang w:val="en-150"/>
               </w:rPr>
             </w:pPr>
             <w:r>
+              <w:t xml:space="preserve">The system must support </w:t>
+            </w:r>
+            <w:r>
+              <w:rPr>
+                <w:rStyle w:val="Strong"/>
+                <w:b w:val="0"/>
+                <w:bCs w:val="0"/>
+              </w:rPr>
+              <w:t>up to 3,000 users</w:t>
+            </w:r>
+            <w:r>
+              <w:t xml:space="preserve"> without experiencing performance degradation. </w:t>
+            </w:r>
+          </w:p>
+          <w:p>
+            <w:pPr>
+              <w:pStyle w:val="ListParagraph"/>
+              <w:numPr>
+                <w:ilvl w:val="0"/>
+                <w:numId w:val="16"/>
+              </w:numPr>
               <w:rPr>
                 <w:lang w:val="en-150"/>
               </w:rPr>
-              <w:t xml:space="preserve">Up to </w:t>
-            </w:r>
-            <w:r>
-              <w:rPr>
-                <w:lang w:val="en-150"/>
-              </w:rPr>
-              <w:t>3</w:t>
-            </w:r>
-            <w:r>
-              <w:rPr>
-                <w:lang w:val="en-150"/>
-              </w:rPr>
-              <w:t xml:space="preserve">000 users should be able to access the system at once without experiencing any performance issues. </w:t>
+            </w:pPr>
+            <w:r>
+              <w:t>It should be designed to scale dynamically as the user base grows.</w:t>
             </w:r>
           </w:p>
         </w:tc>
@@ -3979,89 +4015,99 @@
       <w:tr>
         <w:tc>
           <w:tcPr>
-            <w:tcW w:w="2518" w:type="dxa"/>
-          </w:tcPr>
-          <w:p>
-            <w:r>
-              <w:t xml:space="preserve">Maintainability </w:t>
-            </w:r>
-          </w:p>
-        </w:tc>
-        <w:tc>
-          <w:tcPr>
-            <w:tcW w:w="7346" w:type="dxa"/>
-          </w:tcPr>
-          <w:p>
-            <w:pPr>
+            <w:tcW w:w="1951" w:type="dxa"/>
+            <w:vAlign w:val="center"/>
+          </w:tcPr>
+          <w:p>
+            <w:pPr>
+              <w:rPr>
+                <w:b/>
+                <w:bCs/>
+              </w:rPr>
+            </w:pPr>
+            <w:r>
+              <w:rPr>
+                <w:rStyle w:val="Strong"/>
+                <w:b w:val="0"/>
+                <w:bCs w:val="0"/>
+              </w:rPr>
+              <w:t>Maintainability</w:t>
+            </w:r>
+          </w:p>
+        </w:tc>
+        <w:tc>
+          <w:tcPr>
+            <w:tcW w:w="7913" w:type="dxa"/>
+            <w:vAlign w:val="center"/>
+          </w:tcPr>
+          <w:p>
+            <w:pPr>
+              <w:pStyle w:val="ListParagraph"/>
+              <w:numPr>
+                <w:ilvl w:val="0"/>
+                <w:numId w:val="17"/>
+              </w:numPr>
               <w:rPr>
                 <w:lang w:val="en-150"/>
               </w:rPr>
             </w:pPr>
             <w:r>
+              <w:t xml:space="preserve">The system should have an </w:t>
+            </w:r>
+            <w:r>
+              <w:rPr>
+                <w:rStyle w:val="Strong"/>
+                <w:b w:val="0"/>
+                <w:bCs w:val="0"/>
+              </w:rPr>
+              <w:t>80% probability</w:t>
+            </w:r>
+            <w:r>
+              <w:rPr>
+                <w:b/>
+                <w:bCs/>
+              </w:rPr>
+              <w:t xml:space="preserve"> </w:t>
+            </w:r>
+            <w:r>
+              <w:t xml:space="preserve">of being maintainable within </w:t>
+            </w:r>
+            <w:r>
+              <w:rPr>
+                <w:rStyle w:val="Strong"/>
+                <w:b w:val="0"/>
+                <w:bCs w:val="0"/>
+              </w:rPr>
+              <w:t>72 hours</w:t>
+            </w:r>
+            <w:r>
+              <w:t xml:space="preserve"> in case of critical failures. </w:t>
+            </w:r>
+          </w:p>
+          <w:p>
+            <w:pPr>
+              <w:pStyle w:val="ListParagraph"/>
+              <w:numPr>
+                <w:ilvl w:val="0"/>
+                <w:numId w:val="17"/>
+              </w:numPr>
               <w:rPr>
                 <w:lang w:val="en-150"/>
               </w:rPr>
-              <w:t xml:space="preserve">For </w:t>
-            </w:r>
-            <w:r>
-              <w:rPr>
-                <w:lang w:val="en-150"/>
-              </w:rPr>
-              <w:t>72</w:t>
-            </w:r>
-            <w:r>
-              <w:rPr>
-                <w:lang w:val="en-150"/>
-              </w:rPr>
-              <w:t xml:space="preserve"> hours, there should be </w:t>
-            </w:r>
-            <w:r>
-              <w:rPr>
-                <w:lang w:val="en-150"/>
-              </w:rPr>
-              <w:t>an</w:t>
-            </w:r>
-            <w:r>
-              <w:rPr>
-                <w:lang w:val="en-150"/>
-              </w:rPr>
-              <w:t xml:space="preserve"> </w:t>
-            </w:r>
-            <w:r>
-              <w:rPr>
-                <w:lang w:val="en-150"/>
-              </w:rPr>
-              <w:t>80</w:t>
-            </w:r>
-            <w:r>
-              <w:rPr>
-                <w:lang w:val="en-150"/>
-              </w:rPr>
-              <w:t xml:space="preserve"> percent chance that the system can be maintained. This implies that there is a </w:t>
-            </w:r>
-            <w:r>
-              <w:rPr>
-                <w:lang w:val="en-150"/>
-              </w:rPr>
-              <w:t>75</w:t>
-            </w:r>
-            <w:r>
-              <w:rPr>
-                <w:lang w:val="en-150"/>
-              </w:rPr>
-              <w:t xml:space="preserve">% chance that a system component with a serious problem will be resolved in </w:t>
-            </w:r>
-            <w:r>
-              <w:rPr>
-                <w:lang w:val="en-150"/>
-              </w:rPr>
-              <w:t>three</w:t>
-            </w:r>
-            <w:r>
-              <w:rPr>
-                <w:lang w:val="en-150"/>
-              </w:rPr>
-              <w:t xml:space="preserve"> days. </w:t>
+            </w:pPr>
+            <w:r>
+              <w:t xml:space="preserve">Critical issues should have a </w:t>
+            </w:r>
+            <w:r>
+              <w:rPr>
+                <w:rStyle w:val="Strong"/>
+                <w:b w:val="0"/>
+                <w:bCs w:val="0"/>
+              </w:rPr>
+              <w:t>75% probability</w:t>
+            </w:r>
+            <w:r>
+              <w:t xml:space="preserve"> of resolution within three days.</w:t>
             </w:r>
           </w:p>
         </w:tc>
@@ -4069,32 +4115,483 @@
       <w:tr>
         <w:tc>
           <w:tcPr>
-            <w:tcW w:w="2518" w:type="dxa"/>
-          </w:tcPr>
-          <w:p>
-            <w:r>
-              <w:t>R</w:t>
-            </w:r>
-            <w:r>
-              <w:t>eliability and availability</w:t>
-            </w:r>
-          </w:p>
-        </w:tc>
-        <w:tc>
-          <w:tcPr>
-            <w:tcW w:w="7346" w:type="dxa"/>
-          </w:tcPr>
-          <w:p>
-            <w:pPr>
+            <w:tcW w:w="1951" w:type="dxa"/>
+            <w:vAlign w:val="center"/>
+          </w:tcPr>
+          <w:p>
+            <w:pPr>
+              <w:rPr>
+                <w:b/>
+                <w:bCs/>
+              </w:rPr>
+            </w:pPr>
+            <w:r>
+              <w:rPr>
+                <w:rStyle w:val="Strong"/>
+                <w:b w:val="0"/>
+                <w:bCs w:val="0"/>
+              </w:rPr>
+              <w:t>Reliability &amp; Availability</w:t>
+            </w:r>
+          </w:p>
+        </w:tc>
+        <w:tc>
+          <w:tcPr>
+            <w:tcW w:w="7913" w:type="dxa"/>
+            <w:vAlign w:val="center"/>
+          </w:tcPr>
+          <w:p>
+            <w:pPr>
+              <w:pStyle w:val="ListParagraph"/>
+              <w:numPr>
+                <w:ilvl w:val="0"/>
+                <w:numId w:val="18"/>
+              </w:numPr>
+            </w:pPr>
+            <w:r>
+              <w:t xml:space="preserve">The system should maintain </w:t>
+            </w:r>
+            <w:r>
+              <w:rPr>
+                <w:rStyle w:val="Strong"/>
+                <w:b w:val="0"/>
+                <w:bCs w:val="0"/>
+              </w:rPr>
+              <w:t xml:space="preserve">at least </w:t>
+            </w:r>
+            <w:r>
+              <w:rPr>
+                <w:rStyle w:val="Strong"/>
+                <w:b w:val="0"/>
+                <w:bCs w:val="0"/>
+              </w:rPr>
+              <w:t>90</w:t>
+            </w:r>
+            <w:r>
+              <w:rPr>
+                <w:rStyle w:val="Strong"/>
+                <w:b w:val="0"/>
+                <w:bCs w:val="0"/>
+              </w:rPr>
+              <w:t>% uptime</w:t>
+            </w:r>
+            <w:r>
+              <w:t xml:space="preserve"> per month, ensuring minimal downtime. </w:t>
+            </w:r>
+          </w:p>
+          <w:p>
+            <w:pPr>
+              <w:pStyle w:val="ListParagraph"/>
+              <w:numPr>
+                <w:ilvl w:val="0"/>
+                <w:numId w:val="18"/>
+              </w:numPr>
               <w:rPr>
                 <w:lang w:val="en-150"/>
               </w:rPr>
             </w:pPr>
             <w:r>
+              <w:t xml:space="preserve">The system should function without major issues at least </w:t>
+            </w:r>
+            <w:r>
+              <w:rPr>
+                <w:rStyle w:val="Strong"/>
+                <w:b w:val="0"/>
+                <w:bCs w:val="0"/>
+              </w:rPr>
+              <w:t>9</w:t>
+            </w:r>
+            <w:r>
+              <w:rPr>
+                <w:rStyle w:val="Strong"/>
+                <w:b w:val="0"/>
+                <w:bCs w:val="0"/>
+              </w:rPr>
+              <w:t>0</w:t>
+            </w:r>
+            <w:r>
+              <w:rPr>
+                <w:rStyle w:val="Strong"/>
+                <w:b w:val="0"/>
+                <w:bCs w:val="0"/>
+              </w:rPr>
+              <w:t>% of the time</w:t>
+            </w:r>
+            <w:r>
+              <w:t xml:space="preserve"> </w:t>
+            </w:r>
+            <w:r>
+              <w:t>in each</w:t>
+            </w:r>
+            <w:r>
+              <w:t xml:space="preserve"> month.</w:t>
+            </w:r>
+          </w:p>
+        </w:tc>
+      </w:tr>
+      <w:tr>
+        <w:tc>
+          <w:tcPr>
+            <w:tcW w:w="1951" w:type="dxa"/>
+            <w:vAlign w:val="center"/>
+          </w:tcPr>
+          <w:p>
+            <w:pPr>
+              <w:rPr>
+                <w:b/>
+                <w:bCs/>
+              </w:rPr>
+            </w:pPr>
+            <w:r>
+              <w:rPr>
+                <w:rStyle w:val="Strong"/>
+                <w:b w:val="0"/>
+                <w:bCs w:val="0"/>
+              </w:rPr>
+              <w:t>Portability &amp; Compatibility</w:t>
+            </w:r>
+          </w:p>
+        </w:tc>
+        <w:tc>
+          <w:tcPr>
+            <w:tcW w:w="7913" w:type="dxa"/>
+            <w:vAlign w:val="center"/>
+          </w:tcPr>
+          <w:p>
+            <w:pPr>
+              <w:pStyle w:val="ListParagraph"/>
+              <w:numPr>
+                <w:ilvl w:val="0"/>
+                <w:numId w:val="20"/>
+              </w:numPr>
               <w:rPr>
                 <w:lang w:val="en-150"/>
               </w:rPr>
-              <w:t xml:space="preserve">In a month, the system should function 90% of the time without any issues. Considering the system's dependability and maintainability, the user will have access to it 90% of the time. </w:t>
+            </w:pPr>
+            <w:r>
+              <w:rPr>
+                <w:lang w:val="en-150"/>
+              </w:rPr>
+              <w:t xml:space="preserve">The system should be cross-platform, supporting both Android and iOS devices. </w:t>
+            </w:r>
+          </w:p>
+          <w:p>
+            <w:pPr>
+              <w:pStyle w:val="ListParagraph"/>
+              <w:numPr>
+                <w:ilvl w:val="0"/>
+                <w:numId w:val="20"/>
+              </w:numPr>
+              <w:rPr>
+                <w:lang w:val="en-150"/>
+              </w:rPr>
+            </w:pPr>
+            <w:r>
+              <w:rPr>
+                <w:lang w:val="en-150"/>
+              </w:rPr>
+              <w:t xml:space="preserve">It should be responsive and adapt to different screen sizes, including smartphones and tablets. </w:t>
+            </w:r>
+          </w:p>
+          <w:p>
+            <w:pPr>
+              <w:pStyle w:val="ListParagraph"/>
+              <w:rPr>
+                <w:lang w:val="en-150"/>
+              </w:rPr>
+            </w:pPr>
+          </w:p>
+          <w:p>
+            <w:pPr>
+              <w:pStyle w:val="ListParagraph"/>
+              <w:rPr>
+                <w:lang w:val="en-150"/>
+              </w:rPr>
+            </w:pPr>
+          </w:p>
+          <w:p>
+            <w:pPr>
+              <w:pStyle w:val="ListParagraph"/>
+              <w:numPr>
+                <w:ilvl w:val="0"/>
+                <w:numId w:val="20"/>
+              </w:numPr>
+              <w:rPr>
+                <w:lang w:val="en-150"/>
+              </w:rPr>
+            </w:pPr>
+            <w:r>
+              <w:rPr>
+                <w:lang w:val="en-150"/>
+              </w:rPr>
+              <w:t xml:space="preserve">The app should be optimized for both low-end and high-end mobile devices, ensuring smooth performance. </w:t>
+            </w:r>
+          </w:p>
+          <w:p>
+            <w:pPr>
+              <w:pStyle w:val="ListParagraph"/>
+              <w:numPr>
+                <w:ilvl w:val="0"/>
+                <w:numId w:val="20"/>
+              </w:numPr>
+              <w:rPr>
+                <w:lang w:val="en-150"/>
+              </w:rPr>
+            </w:pPr>
+            <w:r>
+              <w:rPr>
+                <w:lang w:val="en-150"/>
+              </w:rPr>
+              <w:t xml:space="preserve">The system should be compatible with the latest and previous two major OS </w:t>
+            </w:r>
+            <w:r>
+              <w:rPr>
+                <w:lang w:val="en-150"/>
+              </w:rPr>
+              <w:t xml:space="preserve">  </w:t>
+            </w:r>
+            <w:r>
+              <w:rPr>
+                <w:lang w:val="en-150"/>
+              </w:rPr>
+              <w:t xml:space="preserve">versions (e.g., Android 12, 13, 14 and iOS 16, 17, 18). </w:t>
+            </w:r>
+          </w:p>
+          <w:p>
+            <w:pPr>
+              <w:pStyle w:val="ListParagraph"/>
+              <w:numPr>
+                <w:ilvl w:val="0"/>
+                <w:numId w:val="20"/>
+              </w:numPr>
+              <w:rPr>
+                <w:lang w:val="en-150"/>
+              </w:rPr>
+            </w:pPr>
+            <w:r>
+              <w:rPr>
+                <w:lang w:val="en-150"/>
+              </w:rPr>
+              <w:t>The app should work in both online and offline modes, allowing users to access essential features without an internet connection.</w:t>
+            </w:r>
+          </w:p>
+        </w:tc>
+      </w:tr>
+      <w:tr>
+        <w:tc>
+          <w:tcPr>
+            <w:tcW w:w="1951" w:type="dxa"/>
+            <w:vAlign w:val="center"/>
+          </w:tcPr>
+          <w:p>
+            <w:pPr>
+              <w:rPr>
+                <w:b/>
+                <w:bCs/>
+              </w:rPr>
+            </w:pPr>
+            <w:r>
+              <w:rPr>
+                <w:rStyle w:val="Strong"/>
+                <w:b w:val="0"/>
+                <w:bCs w:val="0"/>
+              </w:rPr>
+              <w:lastRenderedPageBreak/>
+              <w:t>Security</w:t>
+            </w:r>
+          </w:p>
+        </w:tc>
+        <w:tc>
+          <w:tcPr>
+            <w:tcW w:w="7913" w:type="dxa"/>
+            <w:vAlign w:val="center"/>
+          </w:tcPr>
+          <w:p>
+            <w:pPr>
+              <w:pStyle w:val="ListParagraph"/>
+              <w:numPr>
+                <w:ilvl w:val="0"/>
+                <w:numId w:val="19"/>
+              </w:numPr>
+              <w:rPr>
+                <w:rStyle w:val="Strong"/>
+                <w:b w:val="0"/>
+                <w:bCs w:val="0"/>
+              </w:rPr>
+            </w:pPr>
+            <w:r>
+              <w:t xml:space="preserve">Users must only access their </w:t>
+            </w:r>
+            <w:r>
+              <w:rPr>
+                <w:rStyle w:val="Strong"/>
+                <w:b w:val="0"/>
+                <w:bCs w:val="0"/>
+              </w:rPr>
+              <w:t>own</w:t>
+            </w:r>
+            <w:r>
+              <w:t xml:space="preserve"> payment details and private data. </w:t>
+            </w:r>
+          </w:p>
+          <w:p>
+            <w:pPr>
+              <w:pStyle w:val="ListParagraph"/>
+              <w:numPr>
+                <w:ilvl w:val="0"/>
+                <w:numId w:val="19"/>
+              </w:numPr>
+            </w:pPr>
+            <w:r>
+              <w:rPr>
+                <w:rStyle w:val="Strong"/>
+                <w:b w:val="0"/>
+                <w:bCs w:val="0"/>
+              </w:rPr>
+              <w:t>Unauthorized users must not</w:t>
+            </w:r>
+            <w:r>
+              <w:t xml:space="preserve"> access restricted pages or perform unauthorized actions. </w:t>
+            </w:r>
+          </w:p>
+          <w:p>
+            <w:pPr>
+              <w:pStyle w:val="ListParagraph"/>
+              <w:numPr>
+                <w:ilvl w:val="0"/>
+                <w:numId w:val="19"/>
+              </w:numPr>
+            </w:pPr>
+            <w:r>
+              <w:t xml:space="preserve">The system must follow </w:t>
+            </w:r>
+            <w:r>
+              <w:rPr>
+                <w:rStyle w:val="Strong"/>
+                <w:b w:val="0"/>
+                <w:bCs w:val="0"/>
+              </w:rPr>
+              <w:t>OWASP security standards</w:t>
+            </w:r>
+            <w:r>
+              <w:t xml:space="preserve"> to prevent common web vulnerabilities. </w:t>
+            </w:r>
+          </w:p>
+          <w:p>
+            <w:pPr>
+              <w:pStyle w:val="ListParagraph"/>
+              <w:numPr>
+                <w:ilvl w:val="0"/>
+                <w:numId w:val="19"/>
+              </w:numPr>
+            </w:pPr>
+            <w:r>
+              <w:t xml:space="preserve">Data must be </w:t>
+            </w:r>
+            <w:r>
+              <w:rPr>
+                <w:rStyle w:val="Strong"/>
+                <w:b w:val="0"/>
+                <w:bCs w:val="0"/>
+              </w:rPr>
+              <w:t>encrypted at rest and in transi</w:t>
+            </w:r>
+            <w:r>
+              <w:rPr>
+                <w:rStyle w:val="Strong"/>
+                <w:b w:val="0"/>
+                <w:bCs w:val="0"/>
+              </w:rPr>
+              <w:t>t</w:t>
+            </w:r>
+            <w:r>
+              <w:rPr>
+                <w:b/>
+                <w:bCs/>
+              </w:rPr>
+              <w:t xml:space="preserve"> </w:t>
+            </w:r>
+            <w:r>
+              <w:t>to protect user privacy.</w:t>
+            </w:r>
+          </w:p>
+        </w:tc>
+      </w:tr>
+      <w:tr>
+        <w:tc>
+          <w:tcPr>
+            <w:tcW w:w="1951" w:type="dxa"/>
+            <w:vAlign w:val="center"/>
+          </w:tcPr>
+          <w:p>
+            <w:pPr>
+              <w:rPr>
+                <w:b/>
+                <w:bCs/>
+              </w:rPr>
+            </w:pPr>
+            <w:r>
+              <w:rPr>
+                <w:rStyle w:val="Strong"/>
+                <w:b w:val="0"/>
+                <w:bCs w:val="0"/>
+              </w:rPr>
+              <w:t>Usability</w:t>
+            </w:r>
+          </w:p>
+        </w:tc>
+        <w:tc>
+          <w:tcPr>
+            <w:tcW w:w="7913" w:type="dxa"/>
+            <w:vAlign w:val="center"/>
+          </w:tcPr>
+          <w:p>
+            <w:pPr>
+              <w:pStyle w:val="ListParagraph"/>
+              <w:numPr>
+                <w:ilvl w:val="0"/>
+                <w:numId w:val="19"/>
+              </w:numPr>
+            </w:pPr>
+            <w:r>
+              <w:t xml:space="preserve">The interface should be </w:t>
+            </w:r>
+            <w:r>
+              <w:rPr>
+                <w:rStyle w:val="Strong"/>
+                <w:b w:val="0"/>
+                <w:bCs w:val="0"/>
+              </w:rPr>
+              <w:t>user-friendly</w:t>
+            </w:r>
+            <w:r>
+              <w:t xml:space="preserve">, intuitive, and require minimal training. </w:t>
+            </w:r>
+          </w:p>
+          <w:p>
+            <w:pPr>
+              <w:pStyle w:val="ListParagraph"/>
+              <w:numPr>
+                <w:ilvl w:val="0"/>
+                <w:numId w:val="19"/>
+              </w:numPr>
+              <w:rPr>
+                <w:lang w:val="en-150"/>
+              </w:rPr>
+            </w:pPr>
+            <w:r>
+              <w:t xml:space="preserve">The system should follow </w:t>
+            </w:r>
+            <w:r>
+              <w:rPr>
+                <w:rStyle w:val="Strong"/>
+                <w:b w:val="0"/>
+                <w:bCs w:val="0"/>
+              </w:rPr>
+              <w:t>UX best practices</w:t>
+            </w:r>
+            <w:r>
+              <w:t xml:space="preserve"> for accessibility and ease of navigation.</w:t>
             </w:r>
           </w:p>
         </w:tc>
@@ -4221,7 +4718,6 @@
           <w:bCs/>
           <w:color w:val="C00000"/>
         </w:rPr>
-        <w:lastRenderedPageBreak/>
         <w:t xml:space="preserve">Using </w:t>
       </w:r>
       <w:proofErr w:type="gramStart"/>
@@ -4409,6 +4905,7 @@
                 <w:b/>
                 <w:bCs/>
               </w:rPr>
+              <w:lastRenderedPageBreak/>
               <w:t>User Story ID</w:t>
             </w:r>
           </w:p>
@@ -5659,6 +6156,7 @@
               </w:rPr>
             </w:pPr>
             <w:r>
+              <w:lastRenderedPageBreak/>
               <w:t xml:space="preserve">2- Click </w:t>
             </w:r>
             <w:r>
@@ -8032,8 +8530,6 @@
     <w:sectPr>
       <w:headerReference w:type="default" r:id="rId12"/>
       <w:footerReference w:type="default" r:id="rId13"/>
-      <w:headerReference w:type="first" r:id="rId14"/>
-      <w:footerReference w:type="first" r:id="rId15"/>
       <w:pgSz w:w="12240" w:h="15840"/>
       <w:pgMar w:top="1152" w:right="1296" w:bottom="1008" w:left="1296" w:header="720" w:footer="720" w:gutter="0"/>
       <w:cols w:space="720"/>
@@ -8186,16 +8682,6 @@
 </w:ftr>
 </file>
 
-<file path=word/footer2.xml><?xml version="1.0" encoding="utf-8"?>
-<w:ftr xmlns:wpc="http://schemas.microsoft.com/office/word/2010/wordprocessingCanvas" xmlns:cx="http://schemas.microsoft.com/office/drawing/2014/chartex" xmlns:cx1="http://schemas.microsoft.com/office/drawing/2015/9/8/chartex" xmlns:cx2="http://schemas.microsoft.com/office/drawing/2015/10/21/chartex" xmlns:cx3="http://schemas.microsoft.com/office/drawing/2016/5/9/chartex" xmlns:cx4="http://schemas.microsoft.com/office/drawing/2016/5/10/chartex" xmlns:cx5="http://schemas.microsoft.com/office/drawing/2016/5/11/chartex" xmlns:cx6="http://schemas.microsoft.com/office/drawing/2016/5/12/chartex" xmlns:cx7="http://schemas.microsoft.com/office/drawing/2016/5/13/chartex" xmlns:cx8="http://schemas.microsoft.com/office/drawing/2016/5/14/chartex" xmlns:mc="http://schemas.openxmlformats.org/markup-compatibility/2006" xmlns:aink="http://schemas.microsoft.com/office/drawing/2016/ink" xmlns:am3d="http://schemas.microsoft.com/office/drawing/2017/model3d" xmlns:o="urn:schemas-microsoft-com:office:office" xmlns:oel="http://schemas.microsoft.com/office/2019/extlst" xmlns:r="http://schemas.openxmlformats.org/officeDocument/2006/relationships" xmlns:m="http://schemas.openxmlformats.org/officeDocument/2006/math" xmlns:v="urn:schemas-microsoft-com:vml" xmlns:wp14="http://schemas.microsoft.com/office/word/2010/wordprocessingDrawing" xmlns:wp="http://schemas.openxmlformats.org/drawingml/2006/wordprocessingDrawing" xmlns:w10="urn:schemas-microsoft-com:office:word" xmlns:w="http://schemas.openxmlformats.org/wordprocessingml/2006/main" xmlns:w14="http://schemas.microsoft.com/office/word/2010/wordml" xmlns:w15="http://schemas.microsoft.com/office/word/2012/wordml" xmlns:w16cex="http://schemas.microsoft.com/office/word/2018/wordml/cex" xmlns:w16cid="http://schemas.microsoft.com/office/word/2016/wordml/cid" xmlns:w16="http://schemas.microsoft.com/office/word/2018/wordml" xmlns:w16du="http://schemas.microsoft.com/office/word/2023/wordml/word16du" xmlns:w16sdtdh="http://schemas.microsoft.com/office/word/2020/wordml/sdtdatahash" xmlns:w16sdtfl="http://schemas.microsoft.com/office/word/2024/wordml/sdtformatlock" xmlns:w16se="http://schemas.microsoft.com/office/word/2015/wordml/symex" xmlns:wpg="http://schemas.microsoft.com/office/word/2010/wordprocessingGroup" xmlns:wpi="http://schemas.microsoft.com/office/word/2010/wordprocessingInk" xmlns:wne="http://schemas.microsoft.com/office/word/2006/wordml" xmlns:wps="http://schemas.microsoft.com/office/word/2010/wordprocessingShape" mc:Ignorable="w14 w15 w16se w16cid w16 w16cex w16sdtdh w16sdtfl w16du wp14">
-  <w:p>
-    <w:pPr>
-      <w:pStyle w:val="Footer"/>
-    </w:pPr>
-  </w:p>
-</w:ftr>
-</file>
-
 <file path=word/footnotes.xml><?xml version="1.0" encoding="utf-8"?>
 <w:footnotes xmlns:wpc="http://schemas.microsoft.com/office/word/2010/wordprocessingCanvas" xmlns:cx="http://schemas.microsoft.com/office/drawing/2014/chartex" xmlns:cx1="http://schemas.microsoft.com/office/drawing/2015/9/8/chartex" xmlns:cx2="http://schemas.microsoft.com/office/drawing/2015/10/21/chartex" xmlns:cx3="http://schemas.microsoft.com/office/drawing/2016/5/9/chartex" xmlns:cx4="http://schemas.microsoft.com/office/drawing/2016/5/10/chartex" xmlns:cx5="http://schemas.microsoft.com/office/drawing/2016/5/11/chartex" xmlns:cx6="http://schemas.microsoft.com/office/drawing/2016/5/12/chartex" xmlns:cx7="http://schemas.microsoft.com/office/drawing/2016/5/13/chartex" xmlns:cx8="http://schemas.microsoft.com/office/drawing/2016/5/14/chartex" xmlns:mc="http://schemas.openxmlformats.org/markup-compatibility/2006" xmlns:aink="http://schemas.microsoft.com/office/drawing/2016/ink" xmlns:am3d="http://schemas.microsoft.com/office/drawing/2017/model3d" xmlns:o="urn:schemas-microsoft-com:office:office" xmlns:oel="http://schemas.microsoft.com/office/2019/extlst" xmlns:r="http://schemas.openxmlformats.org/officeDocument/2006/relationships" xmlns:m="http://schemas.openxmlformats.org/officeDocument/2006/math" xmlns:v="urn:schemas-microsoft-com:vml" xmlns:wp14="http://schemas.microsoft.com/office/word/2010/wordprocessingDrawing" xmlns:wp="http://schemas.openxmlformats.org/drawingml/2006/wordprocessingDrawing" xmlns:w10="urn:schemas-microsoft-com:office:word" xmlns:w="http://schemas.openxmlformats.org/wordprocessingml/2006/main" xmlns:w14="http://schemas.microsoft.com/office/word/2010/wordml" xmlns:w15="http://schemas.microsoft.com/office/word/2012/wordml" xmlns:w16cex="http://schemas.microsoft.com/office/word/2018/wordml/cex" xmlns:w16cid="http://schemas.microsoft.com/office/word/2016/wordml/cid" xmlns:w16="http://schemas.microsoft.com/office/word/2018/wordml" xmlns:w16du="http://schemas.microsoft.com/office/word/2023/wordml/word16du" xmlns:w16sdtdh="http://schemas.microsoft.com/office/word/2020/wordml/sdtdatahash" xmlns:w16sdtfl="http://schemas.microsoft.com/office/word/2024/wordml/sdtformatlock" xmlns:w16se="http://schemas.microsoft.com/office/word/2015/wordml/symex" xmlns:wpg="http://schemas.microsoft.com/office/word/2010/wordprocessingGroup" xmlns:wpi="http://schemas.microsoft.com/office/word/2010/wordprocessingInk" xmlns:wne="http://schemas.microsoft.com/office/word/2006/wordml" xmlns:wps="http://schemas.microsoft.com/office/word/2010/wordprocessingShape" mc:Ignorable="w14 w15 w16se w16cid w16 w16cex w16sdtdh w16sdtfl w16du wp14">
   <w:footnote w:type="separator" w:id="-1">
@@ -8394,16 +8880,6 @@
 </w:hdr>
 </file>
 
-<file path=word/header2.xml><?xml version="1.0" encoding="utf-8"?>
-<w:hdr xmlns:wpc="http://schemas.microsoft.com/office/word/2010/wordprocessingCanvas" xmlns:cx="http://schemas.microsoft.com/office/drawing/2014/chartex" xmlns:cx1="http://schemas.microsoft.com/office/drawing/2015/9/8/chartex" xmlns:cx2="http://schemas.microsoft.com/office/drawing/2015/10/21/chartex" xmlns:cx3="http://schemas.microsoft.com/office/drawing/2016/5/9/chartex" xmlns:cx4="http://schemas.microsoft.com/office/drawing/2016/5/10/chartex" xmlns:cx5="http://schemas.microsoft.com/office/drawing/2016/5/11/chartex" xmlns:cx6="http://schemas.microsoft.com/office/drawing/2016/5/12/chartex" xmlns:cx7="http://schemas.microsoft.com/office/drawing/2016/5/13/chartex" xmlns:cx8="http://schemas.microsoft.com/office/drawing/2016/5/14/chartex" xmlns:mc="http://schemas.openxmlformats.org/markup-compatibility/2006" xmlns:aink="http://schemas.microsoft.com/office/drawing/2016/ink" xmlns:am3d="http://schemas.microsoft.com/office/drawing/2017/model3d" xmlns:o="urn:schemas-microsoft-com:office:office" xmlns:oel="http://schemas.microsoft.com/office/2019/extlst" xmlns:r="http://schemas.openxmlformats.org/officeDocument/2006/relationships" xmlns:m="http://schemas.openxmlformats.org/officeDocument/2006/math" xmlns:v="urn:schemas-microsoft-com:vml" xmlns:wp14="http://schemas.microsoft.com/office/word/2010/wordprocessingDrawing" xmlns:wp="http://schemas.openxmlformats.org/drawingml/2006/wordprocessingDrawing" xmlns:w10="urn:schemas-microsoft-com:office:word" xmlns:w="http://schemas.openxmlformats.org/wordprocessingml/2006/main" xmlns:w14="http://schemas.microsoft.com/office/word/2010/wordml" xmlns:w15="http://schemas.microsoft.com/office/word/2012/wordml" xmlns:w16cex="http://schemas.microsoft.com/office/word/2018/wordml/cex" xmlns:w16cid="http://schemas.microsoft.com/office/word/2016/wordml/cid" xmlns:w16="http://schemas.microsoft.com/office/word/2018/wordml" xmlns:w16du="http://schemas.microsoft.com/office/word/2023/wordml/word16du" xmlns:w16sdtdh="http://schemas.microsoft.com/office/word/2020/wordml/sdtdatahash" xmlns:w16sdtfl="http://schemas.microsoft.com/office/word/2024/wordml/sdtformatlock" xmlns:w16se="http://schemas.microsoft.com/office/word/2015/wordml/symex" xmlns:wpg="http://schemas.microsoft.com/office/word/2010/wordprocessingGroup" xmlns:wpi="http://schemas.microsoft.com/office/word/2010/wordprocessingInk" xmlns:wne="http://schemas.microsoft.com/office/word/2006/wordml" xmlns:wps="http://schemas.microsoft.com/office/word/2010/wordprocessingShape" mc:Ignorable="w14 w15 w16se w16cid w16 w16cex w16sdtdh w16sdtfl w16du wp14">
-  <w:p>
-    <w:pPr>
-      <w:pStyle w:val="Header"/>
-    </w:pPr>
-  </w:p>
-</w:hdr>
-</file>
-
 <file path=word/numbering.xml><?xml version="1.0" encoding="utf-8"?>
 <w:numbering xmlns:wpc="http://schemas.microsoft.com/office/word/2010/wordprocessingCanvas" xmlns:cx="http://schemas.microsoft.com/office/drawing/2014/chartex" xmlns:cx1="http://schemas.microsoft.com/office/drawing/2015/9/8/chartex" xmlns:cx2="http://schemas.microsoft.com/office/drawing/2015/10/21/chartex" xmlns:cx3="http://schemas.microsoft.com/office/drawing/2016/5/9/chartex" xmlns:cx4="http://schemas.microsoft.com/office/drawing/2016/5/10/chartex" xmlns:cx5="http://schemas.microsoft.com/office/drawing/2016/5/11/chartex" xmlns:cx6="http://schemas.microsoft.com/office/drawing/2016/5/12/chartex" xmlns:cx7="http://schemas.microsoft.com/office/drawing/2016/5/13/chartex" xmlns:cx8="http://schemas.microsoft.com/office/drawing/2016/5/14/chartex" xmlns:mc="http://schemas.openxmlformats.org/markup-compatibility/2006" xmlns:aink="http://schemas.microsoft.com/office/drawing/2016/ink" xmlns:am3d="http://schemas.microsoft.com/office/drawing/2017/model3d" xmlns:o="urn:schemas-microsoft-com:office:office" xmlns:oel="http://schemas.microsoft.com/office/2019/extlst" xmlns:r="http://schemas.openxmlformats.org/officeDocument/2006/relationships" xmlns:m="http://schemas.openxmlformats.org/officeDocument/2006/math" xmlns:v="urn:schemas-microsoft-com:vml" xmlns:wp14="http://schemas.microsoft.com/office/word/2010/wordprocessingDrawing" xmlns:wp="http://schemas.openxmlformats.org/drawingml/2006/wordprocessingDrawing" xmlns:w10="urn:schemas-microsoft-com:office:word" xmlns:w="http://schemas.openxmlformats.org/wordprocessingml/2006/main" xmlns:w14="http://schemas.microsoft.com/office/word/2010/wordml" xmlns:w15="http://schemas.microsoft.com/office/word/2012/wordml" xmlns:w16cex="http://schemas.microsoft.com/office/word/2018/wordml/cex" xmlns:w16cid="http://schemas.microsoft.com/office/word/2016/wordml/cid" xmlns:w16="http://schemas.microsoft.com/office/word/2018/wordml" xmlns:w16du="http://schemas.microsoft.com/office/word/2023/wordml/word16du" xmlns:w16sdtdh="http://schemas.microsoft.com/office/word/2020/wordml/sdtdatahash" xmlns:w16sdtfl="http://schemas.microsoft.com/office/word/2024/wordml/sdtformatlock" xmlns:w16se="http://schemas.microsoft.com/office/word/2015/wordml/symex" xmlns:wpg="http://schemas.microsoft.com/office/word/2010/wordprocessingGroup" xmlns:wpi="http://schemas.microsoft.com/office/word/2010/wordprocessingInk" xmlns:wne="http://schemas.microsoft.com/office/word/2006/wordml" xmlns:wps="http://schemas.microsoft.com/office/word/2010/wordprocessingShape" mc:Ignorable="w14 w15 w16se w16cid w16 w16cex w16sdtdh w16sdtfl w16du wp14">
   <w:abstractNum w:abstractNumId="0" w15:restartNumberingAfterBreak="0">
@@ -8637,6 +9113,232 @@
     </w:lvl>
   </w:abstractNum>
   <w:abstractNum w:abstractNumId="2" w15:restartNumberingAfterBreak="0">
+    <w:nsid w:val="20202A88"/>
+    <w:multiLevelType w:val="hybridMultilevel"/>
+    <w:tmpl w:val="A9A6EC42"/>
+    <w:lvl w:ilvl="0" w:tplc="0C000001">
+      <w:start w:val="1"/>
+      <w:numFmt w:val="bullet"/>
+      <w:lvlText w:val=""/>
+      <w:lvlJc w:val="left"/>
+      <w:pPr>
+        <w:ind w:left="720" w:hanging="360"/>
+      </w:pPr>
+      <w:rPr>
+        <w:rFonts w:ascii="Symbol" w:hAnsi="Symbol" w:hint="default"/>
+      </w:rPr>
+    </w:lvl>
+    <w:lvl w:ilvl="1" w:tplc="0C000003" w:tentative="1">
+      <w:start w:val="1"/>
+      <w:numFmt w:val="bullet"/>
+      <w:lvlText w:val="o"/>
+      <w:lvlJc w:val="left"/>
+      <w:pPr>
+        <w:ind w:left="1440" w:hanging="360"/>
+      </w:pPr>
+      <w:rPr>
+        <w:rFonts w:ascii="Courier New" w:hAnsi="Courier New" w:cs="Courier New" w:hint="default"/>
+      </w:rPr>
+    </w:lvl>
+    <w:lvl w:ilvl="2" w:tplc="0C000005" w:tentative="1">
+      <w:start w:val="1"/>
+      <w:numFmt w:val="bullet"/>
+      <w:lvlText w:val=""/>
+      <w:lvlJc w:val="left"/>
+      <w:pPr>
+        <w:ind w:left="2160" w:hanging="360"/>
+      </w:pPr>
+      <w:rPr>
+        <w:rFonts w:ascii="Wingdings" w:hAnsi="Wingdings" w:hint="default"/>
+      </w:rPr>
+    </w:lvl>
+    <w:lvl w:ilvl="3" w:tplc="0C000001" w:tentative="1">
+      <w:start w:val="1"/>
+      <w:numFmt w:val="bullet"/>
+      <w:lvlText w:val=""/>
+      <w:lvlJc w:val="left"/>
+      <w:pPr>
+        <w:ind w:left="2880" w:hanging="360"/>
+      </w:pPr>
+      <w:rPr>
+        <w:rFonts w:ascii="Symbol" w:hAnsi="Symbol" w:hint="default"/>
+      </w:rPr>
+    </w:lvl>
+    <w:lvl w:ilvl="4" w:tplc="0C000003" w:tentative="1">
+      <w:start w:val="1"/>
+      <w:numFmt w:val="bullet"/>
+      <w:lvlText w:val="o"/>
+      <w:lvlJc w:val="left"/>
+      <w:pPr>
+        <w:ind w:left="3600" w:hanging="360"/>
+      </w:pPr>
+      <w:rPr>
+        <w:rFonts w:ascii="Courier New" w:hAnsi="Courier New" w:cs="Courier New" w:hint="default"/>
+      </w:rPr>
+    </w:lvl>
+    <w:lvl w:ilvl="5" w:tplc="0C000005" w:tentative="1">
+      <w:start w:val="1"/>
+      <w:numFmt w:val="bullet"/>
+      <w:lvlText w:val=""/>
+      <w:lvlJc w:val="left"/>
+      <w:pPr>
+        <w:ind w:left="4320" w:hanging="360"/>
+      </w:pPr>
+      <w:rPr>
+        <w:rFonts w:ascii="Wingdings" w:hAnsi="Wingdings" w:hint="default"/>
+      </w:rPr>
+    </w:lvl>
+    <w:lvl w:ilvl="6" w:tplc="0C000001" w:tentative="1">
+      <w:start w:val="1"/>
+      <w:numFmt w:val="bullet"/>
+      <w:lvlText w:val=""/>
+      <w:lvlJc w:val="left"/>
+      <w:pPr>
+        <w:ind w:left="5040" w:hanging="360"/>
+      </w:pPr>
+      <w:rPr>
+        <w:rFonts w:ascii="Symbol" w:hAnsi="Symbol" w:hint="default"/>
+      </w:rPr>
+    </w:lvl>
+    <w:lvl w:ilvl="7" w:tplc="0C000003" w:tentative="1">
+      <w:start w:val="1"/>
+      <w:numFmt w:val="bullet"/>
+      <w:lvlText w:val="o"/>
+      <w:lvlJc w:val="left"/>
+      <w:pPr>
+        <w:ind w:left="5760" w:hanging="360"/>
+      </w:pPr>
+      <w:rPr>
+        <w:rFonts w:ascii="Courier New" w:hAnsi="Courier New" w:cs="Courier New" w:hint="default"/>
+      </w:rPr>
+    </w:lvl>
+    <w:lvl w:ilvl="8" w:tplc="0C000005" w:tentative="1">
+      <w:start w:val="1"/>
+      <w:numFmt w:val="bullet"/>
+      <w:lvlText w:val=""/>
+      <w:lvlJc w:val="left"/>
+      <w:pPr>
+        <w:ind w:left="6480" w:hanging="360"/>
+      </w:pPr>
+      <w:rPr>
+        <w:rFonts w:ascii="Wingdings" w:hAnsi="Wingdings" w:hint="default"/>
+      </w:rPr>
+    </w:lvl>
+  </w:abstractNum>
+  <w:abstractNum w:abstractNumId="3" w15:restartNumberingAfterBreak="0">
+    <w:nsid w:val="2ECD3D07"/>
+    <w:multiLevelType w:val="hybridMultilevel"/>
+    <w:tmpl w:val="EDD834FC"/>
+    <w:lvl w:ilvl="0" w:tplc="0C000001">
+      <w:start w:val="1"/>
+      <w:numFmt w:val="bullet"/>
+      <w:lvlText w:val=""/>
+      <w:lvlJc w:val="left"/>
+      <w:pPr>
+        <w:ind w:left="773" w:hanging="360"/>
+      </w:pPr>
+      <w:rPr>
+        <w:rFonts w:ascii="Symbol" w:hAnsi="Symbol" w:hint="default"/>
+      </w:rPr>
+    </w:lvl>
+    <w:lvl w:ilvl="1" w:tplc="0C000003" w:tentative="1">
+      <w:start w:val="1"/>
+      <w:numFmt w:val="bullet"/>
+      <w:lvlText w:val="o"/>
+      <w:lvlJc w:val="left"/>
+      <w:pPr>
+        <w:ind w:left="1493" w:hanging="360"/>
+      </w:pPr>
+      <w:rPr>
+        <w:rFonts w:ascii="Courier New" w:hAnsi="Courier New" w:cs="Courier New" w:hint="default"/>
+      </w:rPr>
+    </w:lvl>
+    <w:lvl w:ilvl="2" w:tplc="0C000005" w:tentative="1">
+      <w:start w:val="1"/>
+      <w:numFmt w:val="bullet"/>
+      <w:lvlText w:val=""/>
+      <w:lvlJc w:val="left"/>
+      <w:pPr>
+        <w:ind w:left="2213" w:hanging="360"/>
+      </w:pPr>
+      <w:rPr>
+        <w:rFonts w:ascii="Wingdings" w:hAnsi="Wingdings" w:hint="default"/>
+      </w:rPr>
+    </w:lvl>
+    <w:lvl w:ilvl="3" w:tplc="0C000001" w:tentative="1">
+      <w:start w:val="1"/>
+      <w:numFmt w:val="bullet"/>
+      <w:lvlText w:val=""/>
+      <w:lvlJc w:val="left"/>
+      <w:pPr>
+        <w:ind w:left="2933" w:hanging="360"/>
+      </w:pPr>
+      <w:rPr>
+        <w:rFonts w:ascii="Symbol" w:hAnsi="Symbol" w:hint="default"/>
+      </w:rPr>
+    </w:lvl>
+    <w:lvl w:ilvl="4" w:tplc="0C000003" w:tentative="1">
+      <w:start w:val="1"/>
+      <w:numFmt w:val="bullet"/>
+      <w:lvlText w:val="o"/>
+      <w:lvlJc w:val="left"/>
+      <w:pPr>
+        <w:ind w:left="3653" w:hanging="360"/>
+      </w:pPr>
+      <w:rPr>
+        <w:rFonts w:ascii="Courier New" w:hAnsi="Courier New" w:cs="Courier New" w:hint="default"/>
+      </w:rPr>
+    </w:lvl>
+    <w:lvl w:ilvl="5" w:tplc="0C000005" w:tentative="1">
+      <w:start w:val="1"/>
+      <w:numFmt w:val="bullet"/>
+      <w:lvlText w:val=""/>
+      <w:lvlJc w:val="left"/>
+      <w:pPr>
+        <w:ind w:left="4373" w:hanging="360"/>
+      </w:pPr>
+      <w:rPr>
+        <w:rFonts w:ascii="Wingdings" w:hAnsi="Wingdings" w:hint="default"/>
+      </w:rPr>
+    </w:lvl>
+    <w:lvl w:ilvl="6" w:tplc="0C000001" w:tentative="1">
+      <w:start w:val="1"/>
+      <w:numFmt w:val="bullet"/>
+      <w:lvlText w:val=""/>
+      <w:lvlJc w:val="left"/>
+      <w:pPr>
+        <w:ind w:left="5093" w:hanging="360"/>
+      </w:pPr>
+      <w:rPr>
+        <w:rFonts w:ascii="Symbol" w:hAnsi="Symbol" w:hint="default"/>
+      </w:rPr>
+    </w:lvl>
+    <w:lvl w:ilvl="7" w:tplc="0C000003" w:tentative="1">
+      <w:start w:val="1"/>
+      <w:numFmt w:val="bullet"/>
+      <w:lvlText w:val="o"/>
+      <w:lvlJc w:val="left"/>
+      <w:pPr>
+        <w:ind w:left="5813" w:hanging="360"/>
+      </w:pPr>
+      <w:rPr>
+        <w:rFonts w:ascii="Courier New" w:hAnsi="Courier New" w:cs="Courier New" w:hint="default"/>
+      </w:rPr>
+    </w:lvl>
+    <w:lvl w:ilvl="8" w:tplc="0C000005" w:tentative="1">
+      <w:start w:val="1"/>
+      <w:numFmt w:val="bullet"/>
+      <w:lvlText w:val=""/>
+      <w:lvlJc w:val="left"/>
+      <w:pPr>
+        <w:ind w:left="6533" w:hanging="360"/>
+      </w:pPr>
+      <w:rPr>
+        <w:rFonts w:ascii="Wingdings" w:hAnsi="Wingdings" w:hint="default"/>
+      </w:rPr>
+    </w:lvl>
+  </w:abstractNum>
+  <w:abstractNum w:abstractNumId="4" w15:restartNumberingAfterBreak="0">
     <w:nsid w:val="311A7017"/>
     <w:multiLevelType w:val="hybridMultilevel"/>
     <w:tmpl w:val="00E0FBD4"/>
@@ -8749,7 +9451,120 @@
       </w:rPr>
     </w:lvl>
   </w:abstractNum>
-  <w:abstractNum w:abstractNumId="3" w15:restartNumberingAfterBreak="0">
+  <w:abstractNum w:abstractNumId="5" w15:restartNumberingAfterBreak="0">
+    <w:nsid w:val="3B4B64E9"/>
+    <w:multiLevelType w:val="hybridMultilevel"/>
+    <w:tmpl w:val="49C0B6AE"/>
+    <w:lvl w:ilvl="0" w:tplc="0C000001">
+      <w:start w:val="1"/>
+      <w:numFmt w:val="bullet"/>
+      <w:lvlText w:val=""/>
+      <w:lvlJc w:val="left"/>
+      <w:pPr>
+        <w:ind w:left="773" w:hanging="360"/>
+      </w:pPr>
+      <w:rPr>
+        <w:rFonts w:ascii="Symbol" w:hAnsi="Symbol" w:hint="default"/>
+      </w:rPr>
+    </w:lvl>
+    <w:lvl w:ilvl="1" w:tplc="0C000003" w:tentative="1">
+      <w:start w:val="1"/>
+      <w:numFmt w:val="bullet"/>
+      <w:lvlText w:val="o"/>
+      <w:lvlJc w:val="left"/>
+      <w:pPr>
+        <w:ind w:left="1493" w:hanging="360"/>
+      </w:pPr>
+      <w:rPr>
+        <w:rFonts w:ascii="Courier New" w:hAnsi="Courier New" w:cs="Courier New" w:hint="default"/>
+      </w:rPr>
+    </w:lvl>
+    <w:lvl w:ilvl="2" w:tplc="0C000005" w:tentative="1">
+      <w:start w:val="1"/>
+      <w:numFmt w:val="bullet"/>
+      <w:lvlText w:val=""/>
+      <w:lvlJc w:val="left"/>
+      <w:pPr>
+        <w:ind w:left="2213" w:hanging="360"/>
+      </w:pPr>
+      <w:rPr>
+        <w:rFonts w:ascii="Wingdings" w:hAnsi="Wingdings" w:hint="default"/>
+      </w:rPr>
+    </w:lvl>
+    <w:lvl w:ilvl="3" w:tplc="0C000001" w:tentative="1">
+      <w:start w:val="1"/>
+      <w:numFmt w:val="bullet"/>
+      <w:lvlText w:val=""/>
+      <w:lvlJc w:val="left"/>
+      <w:pPr>
+        <w:ind w:left="2933" w:hanging="360"/>
+      </w:pPr>
+      <w:rPr>
+        <w:rFonts w:ascii="Symbol" w:hAnsi="Symbol" w:hint="default"/>
+      </w:rPr>
+    </w:lvl>
+    <w:lvl w:ilvl="4" w:tplc="0C000003" w:tentative="1">
+      <w:start w:val="1"/>
+      <w:numFmt w:val="bullet"/>
+      <w:lvlText w:val="o"/>
+      <w:lvlJc w:val="left"/>
+      <w:pPr>
+        <w:ind w:left="3653" w:hanging="360"/>
+      </w:pPr>
+      <w:rPr>
+        <w:rFonts w:ascii="Courier New" w:hAnsi="Courier New" w:cs="Courier New" w:hint="default"/>
+      </w:rPr>
+    </w:lvl>
+    <w:lvl w:ilvl="5" w:tplc="0C000005" w:tentative="1">
+      <w:start w:val="1"/>
+      <w:numFmt w:val="bullet"/>
+      <w:lvlText w:val=""/>
+      <w:lvlJc w:val="left"/>
+      <w:pPr>
+        <w:ind w:left="4373" w:hanging="360"/>
+      </w:pPr>
+      <w:rPr>
+        <w:rFonts w:ascii="Wingdings" w:hAnsi="Wingdings" w:hint="default"/>
+      </w:rPr>
+    </w:lvl>
+    <w:lvl w:ilvl="6" w:tplc="0C000001" w:tentative="1">
+      <w:start w:val="1"/>
+      <w:numFmt w:val="bullet"/>
+      <w:lvlText w:val=""/>
+      <w:lvlJc w:val="left"/>
+      <w:pPr>
+        <w:ind w:left="5093" w:hanging="360"/>
+      </w:pPr>
+      <w:rPr>
+        <w:rFonts w:ascii="Symbol" w:hAnsi="Symbol" w:hint="default"/>
+      </w:rPr>
+    </w:lvl>
+    <w:lvl w:ilvl="7" w:tplc="0C000003" w:tentative="1">
+      <w:start w:val="1"/>
+      <w:numFmt w:val="bullet"/>
+      <w:lvlText w:val="o"/>
+      <w:lvlJc w:val="left"/>
+      <w:pPr>
+        <w:ind w:left="5813" w:hanging="360"/>
+      </w:pPr>
+      <w:rPr>
+        <w:rFonts w:ascii="Courier New" w:hAnsi="Courier New" w:cs="Courier New" w:hint="default"/>
+      </w:rPr>
+    </w:lvl>
+    <w:lvl w:ilvl="8" w:tplc="0C000005" w:tentative="1">
+      <w:start w:val="1"/>
+      <w:numFmt w:val="bullet"/>
+      <w:lvlText w:val=""/>
+      <w:lvlJc w:val="left"/>
+      <w:pPr>
+        <w:ind w:left="6533" w:hanging="360"/>
+      </w:pPr>
+      <w:rPr>
+        <w:rFonts w:ascii="Wingdings" w:hAnsi="Wingdings" w:hint="default"/>
+      </w:rPr>
+    </w:lvl>
+  </w:abstractNum>
+  <w:abstractNum w:abstractNumId="6" w15:restartNumberingAfterBreak="0">
     <w:nsid w:val="3B515982"/>
     <w:multiLevelType w:val="multilevel"/>
     <w:tmpl w:val="3B515982"/>
@@ -8862,7 +9677,120 @@
       </w:rPr>
     </w:lvl>
   </w:abstractNum>
-  <w:abstractNum w:abstractNumId="4" w15:restartNumberingAfterBreak="0">
+  <w:abstractNum w:abstractNumId="7" w15:restartNumberingAfterBreak="0">
+    <w:nsid w:val="3CE84B9F"/>
+    <w:multiLevelType w:val="hybridMultilevel"/>
+    <w:tmpl w:val="88406158"/>
+    <w:lvl w:ilvl="0" w:tplc="0C000001">
+      <w:start w:val="1"/>
+      <w:numFmt w:val="bullet"/>
+      <w:lvlText w:val=""/>
+      <w:lvlJc w:val="left"/>
+      <w:pPr>
+        <w:ind w:left="720" w:hanging="360"/>
+      </w:pPr>
+      <w:rPr>
+        <w:rFonts w:ascii="Symbol" w:hAnsi="Symbol" w:hint="default"/>
+      </w:rPr>
+    </w:lvl>
+    <w:lvl w:ilvl="1" w:tplc="0C000003" w:tentative="1">
+      <w:start w:val="1"/>
+      <w:numFmt w:val="bullet"/>
+      <w:lvlText w:val="o"/>
+      <w:lvlJc w:val="left"/>
+      <w:pPr>
+        <w:ind w:left="1440" w:hanging="360"/>
+      </w:pPr>
+      <w:rPr>
+        <w:rFonts w:ascii="Courier New" w:hAnsi="Courier New" w:cs="Courier New" w:hint="default"/>
+      </w:rPr>
+    </w:lvl>
+    <w:lvl w:ilvl="2" w:tplc="0C000005" w:tentative="1">
+      <w:start w:val="1"/>
+      <w:numFmt w:val="bullet"/>
+      <w:lvlText w:val=""/>
+      <w:lvlJc w:val="left"/>
+      <w:pPr>
+        <w:ind w:left="2160" w:hanging="360"/>
+      </w:pPr>
+      <w:rPr>
+        <w:rFonts w:ascii="Wingdings" w:hAnsi="Wingdings" w:hint="default"/>
+      </w:rPr>
+    </w:lvl>
+    <w:lvl w:ilvl="3" w:tplc="0C000001" w:tentative="1">
+      <w:start w:val="1"/>
+      <w:numFmt w:val="bullet"/>
+      <w:lvlText w:val=""/>
+      <w:lvlJc w:val="left"/>
+      <w:pPr>
+        <w:ind w:left="2880" w:hanging="360"/>
+      </w:pPr>
+      <w:rPr>
+        <w:rFonts w:ascii="Symbol" w:hAnsi="Symbol" w:hint="default"/>
+      </w:rPr>
+    </w:lvl>
+    <w:lvl w:ilvl="4" w:tplc="0C000003" w:tentative="1">
+      <w:start w:val="1"/>
+      <w:numFmt w:val="bullet"/>
+      <w:lvlText w:val="o"/>
+      <w:lvlJc w:val="left"/>
+      <w:pPr>
+        <w:ind w:left="3600" w:hanging="360"/>
+      </w:pPr>
+      <w:rPr>
+        <w:rFonts w:ascii="Courier New" w:hAnsi="Courier New" w:cs="Courier New" w:hint="default"/>
+      </w:rPr>
+    </w:lvl>
+    <w:lvl w:ilvl="5" w:tplc="0C000005" w:tentative="1">
+      <w:start w:val="1"/>
+      <w:numFmt w:val="bullet"/>
+      <w:lvlText w:val=""/>
+      <w:lvlJc w:val="left"/>
+      <w:pPr>
+        <w:ind w:left="4320" w:hanging="360"/>
+      </w:pPr>
+      <w:rPr>
+        <w:rFonts w:ascii="Wingdings" w:hAnsi="Wingdings" w:hint="default"/>
+      </w:rPr>
+    </w:lvl>
+    <w:lvl w:ilvl="6" w:tplc="0C000001" w:tentative="1">
+      <w:start w:val="1"/>
+      <w:numFmt w:val="bullet"/>
+      <w:lvlText w:val=""/>
+      <w:lvlJc w:val="left"/>
+      <w:pPr>
+        <w:ind w:left="5040" w:hanging="360"/>
+      </w:pPr>
+      <w:rPr>
+        <w:rFonts w:ascii="Symbol" w:hAnsi="Symbol" w:hint="default"/>
+      </w:rPr>
+    </w:lvl>
+    <w:lvl w:ilvl="7" w:tplc="0C000003" w:tentative="1">
+      <w:start w:val="1"/>
+      <w:numFmt w:val="bullet"/>
+      <w:lvlText w:val="o"/>
+      <w:lvlJc w:val="left"/>
+      <w:pPr>
+        <w:ind w:left="5760" w:hanging="360"/>
+      </w:pPr>
+      <w:rPr>
+        <w:rFonts w:ascii="Courier New" w:hAnsi="Courier New" w:cs="Courier New" w:hint="default"/>
+      </w:rPr>
+    </w:lvl>
+    <w:lvl w:ilvl="8" w:tplc="0C000005" w:tentative="1">
+      <w:start w:val="1"/>
+      <w:numFmt w:val="bullet"/>
+      <w:lvlText w:val=""/>
+      <w:lvlJc w:val="left"/>
+      <w:pPr>
+        <w:ind w:left="6480" w:hanging="360"/>
+      </w:pPr>
+      <w:rPr>
+        <w:rFonts w:ascii="Wingdings" w:hAnsi="Wingdings" w:hint="default"/>
+      </w:rPr>
+    </w:lvl>
+  </w:abstractNum>
+  <w:abstractNum w:abstractNumId="8" w15:restartNumberingAfterBreak="0">
     <w:nsid w:val="3D337C0D"/>
     <w:multiLevelType w:val="multilevel"/>
     <w:tmpl w:val="3D337C0D"/>
@@ -9002,7 +9930,233 @@
       </w:rPr>
     </w:lvl>
   </w:abstractNum>
-  <w:abstractNum w:abstractNumId="5" w15:restartNumberingAfterBreak="0">
+  <w:abstractNum w:abstractNumId="9" w15:restartNumberingAfterBreak="0">
+    <w:nsid w:val="3DE543DA"/>
+    <w:multiLevelType w:val="hybridMultilevel"/>
+    <w:tmpl w:val="940031A4"/>
+    <w:lvl w:ilvl="0" w:tplc="0C000001">
+      <w:start w:val="1"/>
+      <w:numFmt w:val="bullet"/>
+      <w:lvlText w:val=""/>
+      <w:lvlJc w:val="left"/>
+      <w:pPr>
+        <w:ind w:left="720" w:hanging="360"/>
+      </w:pPr>
+      <w:rPr>
+        <w:rFonts w:ascii="Symbol" w:hAnsi="Symbol" w:hint="default"/>
+      </w:rPr>
+    </w:lvl>
+    <w:lvl w:ilvl="1" w:tplc="0C000003" w:tentative="1">
+      <w:start w:val="1"/>
+      <w:numFmt w:val="bullet"/>
+      <w:lvlText w:val="o"/>
+      <w:lvlJc w:val="left"/>
+      <w:pPr>
+        <w:ind w:left="1440" w:hanging="360"/>
+      </w:pPr>
+      <w:rPr>
+        <w:rFonts w:ascii="Courier New" w:hAnsi="Courier New" w:cs="Courier New" w:hint="default"/>
+      </w:rPr>
+    </w:lvl>
+    <w:lvl w:ilvl="2" w:tplc="0C000005" w:tentative="1">
+      <w:start w:val="1"/>
+      <w:numFmt w:val="bullet"/>
+      <w:lvlText w:val=""/>
+      <w:lvlJc w:val="left"/>
+      <w:pPr>
+        <w:ind w:left="2160" w:hanging="360"/>
+      </w:pPr>
+      <w:rPr>
+        <w:rFonts w:ascii="Wingdings" w:hAnsi="Wingdings" w:hint="default"/>
+      </w:rPr>
+    </w:lvl>
+    <w:lvl w:ilvl="3" w:tplc="0C000001" w:tentative="1">
+      <w:start w:val="1"/>
+      <w:numFmt w:val="bullet"/>
+      <w:lvlText w:val=""/>
+      <w:lvlJc w:val="left"/>
+      <w:pPr>
+        <w:ind w:left="2880" w:hanging="360"/>
+      </w:pPr>
+      <w:rPr>
+        <w:rFonts w:ascii="Symbol" w:hAnsi="Symbol" w:hint="default"/>
+      </w:rPr>
+    </w:lvl>
+    <w:lvl w:ilvl="4" w:tplc="0C000003" w:tentative="1">
+      <w:start w:val="1"/>
+      <w:numFmt w:val="bullet"/>
+      <w:lvlText w:val="o"/>
+      <w:lvlJc w:val="left"/>
+      <w:pPr>
+        <w:ind w:left="3600" w:hanging="360"/>
+      </w:pPr>
+      <w:rPr>
+        <w:rFonts w:ascii="Courier New" w:hAnsi="Courier New" w:cs="Courier New" w:hint="default"/>
+      </w:rPr>
+    </w:lvl>
+    <w:lvl w:ilvl="5" w:tplc="0C000005" w:tentative="1">
+      <w:start w:val="1"/>
+      <w:numFmt w:val="bullet"/>
+      <w:lvlText w:val=""/>
+      <w:lvlJc w:val="left"/>
+      <w:pPr>
+        <w:ind w:left="4320" w:hanging="360"/>
+      </w:pPr>
+      <w:rPr>
+        <w:rFonts w:ascii="Wingdings" w:hAnsi="Wingdings" w:hint="default"/>
+      </w:rPr>
+    </w:lvl>
+    <w:lvl w:ilvl="6" w:tplc="0C000001" w:tentative="1">
+      <w:start w:val="1"/>
+      <w:numFmt w:val="bullet"/>
+      <w:lvlText w:val=""/>
+      <w:lvlJc w:val="left"/>
+      <w:pPr>
+        <w:ind w:left="5040" w:hanging="360"/>
+      </w:pPr>
+      <w:rPr>
+        <w:rFonts w:ascii="Symbol" w:hAnsi="Symbol" w:hint="default"/>
+      </w:rPr>
+    </w:lvl>
+    <w:lvl w:ilvl="7" w:tplc="0C000003" w:tentative="1">
+      <w:start w:val="1"/>
+      <w:numFmt w:val="bullet"/>
+      <w:lvlText w:val="o"/>
+      <w:lvlJc w:val="left"/>
+      <w:pPr>
+        <w:ind w:left="5760" w:hanging="360"/>
+      </w:pPr>
+      <w:rPr>
+        <w:rFonts w:ascii="Courier New" w:hAnsi="Courier New" w:cs="Courier New" w:hint="default"/>
+      </w:rPr>
+    </w:lvl>
+    <w:lvl w:ilvl="8" w:tplc="0C000005" w:tentative="1">
+      <w:start w:val="1"/>
+      <w:numFmt w:val="bullet"/>
+      <w:lvlText w:val=""/>
+      <w:lvlJc w:val="left"/>
+      <w:pPr>
+        <w:ind w:left="6480" w:hanging="360"/>
+      </w:pPr>
+      <w:rPr>
+        <w:rFonts w:ascii="Wingdings" w:hAnsi="Wingdings" w:hint="default"/>
+      </w:rPr>
+    </w:lvl>
+  </w:abstractNum>
+  <w:abstractNum w:abstractNumId="10" w15:restartNumberingAfterBreak="0">
+    <w:nsid w:val="406D572E"/>
+    <w:multiLevelType w:val="hybridMultilevel"/>
+    <w:tmpl w:val="AD94B534"/>
+    <w:lvl w:ilvl="0" w:tplc="0C000001">
+      <w:start w:val="1"/>
+      <w:numFmt w:val="bullet"/>
+      <w:lvlText w:val=""/>
+      <w:lvlJc w:val="left"/>
+      <w:pPr>
+        <w:ind w:left="720" w:hanging="360"/>
+      </w:pPr>
+      <w:rPr>
+        <w:rFonts w:ascii="Symbol" w:hAnsi="Symbol" w:hint="default"/>
+      </w:rPr>
+    </w:lvl>
+    <w:lvl w:ilvl="1" w:tplc="0C000003" w:tentative="1">
+      <w:start w:val="1"/>
+      <w:numFmt w:val="bullet"/>
+      <w:lvlText w:val="o"/>
+      <w:lvlJc w:val="left"/>
+      <w:pPr>
+        <w:ind w:left="1440" w:hanging="360"/>
+      </w:pPr>
+      <w:rPr>
+        <w:rFonts w:ascii="Courier New" w:hAnsi="Courier New" w:cs="Courier New" w:hint="default"/>
+      </w:rPr>
+    </w:lvl>
+    <w:lvl w:ilvl="2" w:tplc="0C000005" w:tentative="1">
+      <w:start w:val="1"/>
+      <w:numFmt w:val="bullet"/>
+      <w:lvlText w:val=""/>
+      <w:lvlJc w:val="left"/>
+      <w:pPr>
+        <w:ind w:left="2160" w:hanging="360"/>
+      </w:pPr>
+      <w:rPr>
+        <w:rFonts w:ascii="Wingdings" w:hAnsi="Wingdings" w:hint="default"/>
+      </w:rPr>
+    </w:lvl>
+    <w:lvl w:ilvl="3" w:tplc="0C000001" w:tentative="1">
+      <w:start w:val="1"/>
+      <w:numFmt w:val="bullet"/>
+      <w:lvlText w:val=""/>
+      <w:lvlJc w:val="left"/>
+      <w:pPr>
+        <w:ind w:left="2880" w:hanging="360"/>
+      </w:pPr>
+      <w:rPr>
+        <w:rFonts w:ascii="Symbol" w:hAnsi="Symbol" w:hint="default"/>
+      </w:rPr>
+    </w:lvl>
+    <w:lvl w:ilvl="4" w:tplc="0C000003" w:tentative="1">
+      <w:start w:val="1"/>
+      <w:numFmt w:val="bullet"/>
+      <w:lvlText w:val="o"/>
+      <w:lvlJc w:val="left"/>
+      <w:pPr>
+        <w:ind w:left="3600" w:hanging="360"/>
+      </w:pPr>
+      <w:rPr>
+        <w:rFonts w:ascii="Courier New" w:hAnsi="Courier New" w:cs="Courier New" w:hint="default"/>
+      </w:rPr>
+    </w:lvl>
+    <w:lvl w:ilvl="5" w:tplc="0C000005" w:tentative="1">
+      <w:start w:val="1"/>
+      <w:numFmt w:val="bullet"/>
+      <w:lvlText w:val=""/>
+      <w:lvlJc w:val="left"/>
+      <w:pPr>
+        <w:ind w:left="4320" w:hanging="360"/>
+      </w:pPr>
+      <w:rPr>
+        <w:rFonts w:ascii="Wingdings" w:hAnsi="Wingdings" w:hint="default"/>
+      </w:rPr>
+    </w:lvl>
+    <w:lvl w:ilvl="6" w:tplc="0C000001" w:tentative="1">
+      <w:start w:val="1"/>
+      <w:numFmt w:val="bullet"/>
+      <w:lvlText w:val=""/>
+      <w:lvlJc w:val="left"/>
+      <w:pPr>
+        <w:ind w:left="5040" w:hanging="360"/>
+      </w:pPr>
+      <w:rPr>
+        <w:rFonts w:ascii="Symbol" w:hAnsi="Symbol" w:hint="default"/>
+      </w:rPr>
+    </w:lvl>
+    <w:lvl w:ilvl="7" w:tplc="0C000003" w:tentative="1">
+      <w:start w:val="1"/>
+      <w:numFmt w:val="bullet"/>
+      <w:lvlText w:val="o"/>
+      <w:lvlJc w:val="left"/>
+      <w:pPr>
+        <w:ind w:left="5760" w:hanging="360"/>
+      </w:pPr>
+      <w:rPr>
+        <w:rFonts w:ascii="Courier New" w:hAnsi="Courier New" w:cs="Courier New" w:hint="default"/>
+      </w:rPr>
+    </w:lvl>
+    <w:lvl w:ilvl="8" w:tplc="0C000005" w:tentative="1">
+      <w:start w:val="1"/>
+      <w:numFmt w:val="bullet"/>
+      <w:lvlText w:val=""/>
+      <w:lvlJc w:val="left"/>
+      <w:pPr>
+        <w:ind w:left="6480" w:hanging="360"/>
+      </w:pPr>
+      <w:rPr>
+        <w:rFonts w:ascii="Wingdings" w:hAnsi="Wingdings" w:hint="default"/>
+      </w:rPr>
+    </w:lvl>
+  </w:abstractNum>
+  <w:abstractNum w:abstractNumId="11" w15:restartNumberingAfterBreak="0">
     <w:nsid w:val="49F32081"/>
     <w:multiLevelType w:val="hybridMultilevel"/>
     <w:tmpl w:val="28F240DA"/>
@@ -9115,7 +10269,7 @@
       </w:rPr>
     </w:lvl>
   </w:abstractNum>
-  <w:abstractNum w:abstractNumId="6" w15:restartNumberingAfterBreak="0">
+  <w:abstractNum w:abstractNumId="12" w15:restartNumberingAfterBreak="0">
     <w:nsid w:val="524E3480"/>
     <w:multiLevelType w:val="multilevel"/>
     <w:tmpl w:val="BB46FA7E"/>
@@ -9228,7 +10382,7 @@
       </w:pPr>
     </w:lvl>
   </w:abstractNum>
-  <w:abstractNum w:abstractNumId="7" w15:restartNumberingAfterBreak="0">
+  <w:abstractNum w:abstractNumId="13" w15:restartNumberingAfterBreak="0">
     <w:nsid w:val="52E90358"/>
     <w:multiLevelType w:val="multilevel"/>
     <w:tmpl w:val="DBE0BD64"/>
@@ -9341,7 +10495,7 @@
       </w:pPr>
     </w:lvl>
   </w:abstractNum>
-  <w:abstractNum w:abstractNumId="8" w15:restartNumberingAfterBreak="0">
+  <w:abstractNum w:abstractNumId="14" w15:restartNumberingAfterBreak="0">
     <w:nsid w:val="53C8609B"/>
     <w:multiLevelType w:val="hybridMultilevel"/>
     <w:tmpl w:val="D7A69F2A"/>
@@ -9454,7 +10608,233 @@
       </w:rPr>
     </w:lvl>
   </w:abstractNum>
-  <w:abstractNum w:abstractNumId="9" w15:restartNumberingAfterBreak="0">
+  <w:abstractNum w:abstractNumId="15" w15:restartNumberingAfterBreak="0">
+    <w:nsid w:val="541873D2"/>
+    <w:multiLevelType w:val="hybridMultilevel"/>
+    <w:tmpl w:val="FBBCFDD2"/>
+    <w:lvl w:ilvl="0" w:tplc="0C000001">
+      <w:start w:val="1"/>
+      <w:numFmt w:val="bullet"/>
+      <w:lvlText w:val=""/>
+      <w:lvlJc w:val="left"/>
+      <w:pPr>
+        <w:ind w:left="720" w:hanging="360"/>
+      </w:pPr>
+      <w:rPr>
+        <w:rFonts w:ascii="Symbol" w:hAnsi="Symbol" w:hint="default"/>
+      </w:rPr>
+    </w:lvl>
+    <w:lvl w:ilvl="1" w:tplc="0C000003" w:tentative="1">
+      <w:start w:val="1"/>
+      <w:numFmt w:val="bullet"/>
+      <w:lvlText w:val="o"/>
+      <w:lvlJc w:val="left"/>
+      <w:pPr>
+        <w:ind w:left="1440" w:hanging="360"/>
+      </w:pPr>
+      <w:rPr>
+        <w:rFonts w:ascii="Courier New" w:hAnsi="Courier New" w:cs="Courier New" w:hint="default"/>
+      </w:rPr>
+    </w:lvl>
+    <w:lvl w:ilvl="2" w:tplc="0C000005" w:tentative="1">
+      <w:start w:val="1"/>
+      <w:numFmt w:val="bullet"/>
+      <w:lvlText w:val=""/>
+      <w:lvlJc w:val="left"/>
+      <w:pPr>
+        <w:ind w:left="2160" w:hanging="360"/>
+      </w:pPr>
+      <w:rPr>
+        <w:rFonts w:ascii="Wingdings" w:hAnsi="Wingdings" w:hint="default"/>
+      </w:rPr>
+    </w:lvl>
+    <w:lvl w:ilvl="3" w:tplc="0C000001" w:tentative="1">
+      <w:start w:val="1"/>
+      <w:numFmt w:val="bullet"/>
+      <w:lvlText w:val=""/>
+      <w:lvlJc w:val="left"/>
+      <w:pPr>
+        <w:ind w:left="2880" w:hanging="360"/>
+      </w:pPr>
+      <w:rPr>
+        <w:rFonts w:ascii="Symbol" w:hAnsi="Symbol" w:hint="default"/>
+      </w:rPr>
+    </w:lvl>
+    <w:lvl w:ilvl="4" w:tplc="0C000003" w:tentative="1">
+      <w:start w:val="1"/>
+      <w:numFmt w:val="bullet"/>
+      <w:lvlText w:val="o"/>
+      <w:lvlJc w:val="left"/>
+      <w:pPr>
+        <w:ind w:left="3600" w:hanging="360"/>
+      </w:pPr>
+      <w:rPr>
+        <w:rFonts w:ascii="Courier New" w:hAnsi="Courier New" w:cs="Courier New" w:hint="default"/>
+      </w:rPr>
+    </w:lvl>
+    <w:lvl w:ilvl="5" w:tplc="0C000005" w:tentative="1">
+      <w:start w:val="1"/>
+      <w:numFmt w:val="bullet"/>
+      <w:lvlText w:val=""/>
+      <w:lvlJc w:val="left"/>
+      <w:pPr>
+        <w:ind w:left="4320" w:hanging="360"/>
+      </w:pPr>
+      <w:rPr>
+        <w:rFonts w:ascii="Wingdings" w:hAnsi="Wingdings" w:hint="default"/>
+      </w:rPr>
+    </w:lvl>
+    <w:lvl w:ilvl="6" w:tplc="0C000001" w:tentative="1">
+      <w:start w:val="1"/>
+      <w:numFmt w:val="bullet"/>
+      <w:lvlText w:val=""/>
+      <w:lvlJc w:val="left"/>
+      <w:pPr>
+        <w:ind w:left="5040" w:hanging="360"/>
+      </w:pPr>
+      <w:rPr>
+        <w:rFonts w:ascii="Symbol" w:hAnsi="Symbol" w:hint="default"/>
+      </w:rPr>
+    </w:lvl>
+    <w:lvl w:ilvl="7" w:tplc="0C000003" w:tentative="1">
+      <w:start w:val="1"/>
+      <w:numFmt w:val="bullet"/>
+      <w:lvlText w:val="o"/>
+      <w:lvlJc w:val="left"/>
+      <w:pPr>
+        <w:ind w:left="5760" w:hanging="360"/>
+      </w:pPr>
+      <w:rPr>
+        <w:rFonts w:ascii="Courier New" w:hAnsi="Courier New" w:cs="Courier New" w:hint="default"/>
+      </w:rPr>
+    </w:lvl>
+    <w:lvl w:ilvl="8" w:tplc="0C000005" w:tentative="1">
+      <w:start w:val="1"/>
+      <w:numFmt w:val="bullet"/>
+      <w:lvlText w:val=""/>
+      <w:lvlJc w:val="left"/>
+      <w:pPr>
+        <w:ind w:left="6480" w:hanging="360"/>
+      </w:pPr>
+      <w:rPr>
+        <w:rFonts w:ascii="Wingdings" w:hAnsi="Wingdings" w:hint="default"/>
+      </w:rPr>
+    </w:lvl>
+  </w:abstractNum>
+  <w:abstractNum w:abstractNumId="16" w15:restartNumberingAfterBreak="0">
+    <w:nsid w:val="54DC5541"/>
+    <w:multiLevelType w:val="hybridMultilevel"/>
+    <w:tmpl w:val="DD92A47A"/>
+    <w:lvl w:ilvl="0" w:tplc="0C000001">
+      <w:start w:val="1"/>
+      <w:numFmt w:val="bullet"/>
+      <w:lvlText w:val=""/>
+      <w:lvlJc w:val="left"/>
+      <w:pPr>
+        <w:ind w:left="720" w:hanging="360"/>
+      </w:pPr>
+      <w:rPr>
+        <w:rFonts w:ascii="Symbol" w:hAnsi="Symbol" w:hint="default"/>
+      </w:rPr>
+    </w:lvl>
+    <w:lvl w:ilvl="1" w:tplc="0C000003" w:tentative="1">
+      <w:start w:val="1"/>
+      <w:numFmt w:val="bullet"/>
+      <w:lvlText w:val="o"/>
+      <w:lvlJc w:val="left"/>
+      <w:pPr>
+        <w:ind w:left="1440" w:hanging="360"/>
+      </w:pPr>
+      <w:rPr>
+        <w:rFonts w:ascii="Courier New" w:hAnsi="Courier New" w:cs="Courier New" w:hint="default"/>
+      </w:rPr>
+    </w:lvl>
+    <w:lvl w:ilvl="2" w:tplc="0C000005" w:tentative="1">
+      <w:start w:val="1"/>
+      <w:numFmt w:val="bullet"/>
+      <w:lvlText w:val=""/>
+      <w:lvlJc w:val="left"/>
+      <w:pPr>
+        <w:ind w:left="2160" w:hanging="360"/>
+      </w:pPr>
+      <w:rPr>
+        <w:rFonts w:ascii="Wingdings" w:hAnsi="Wingdings" w:hint="default"/>
+      </w:rPr>
+    </w:lvl>
+    <w:lvl w:ilvl="3" w:tplc="0C000001" w:tentative="1">
+      <w:start w:val="1"/>
+      <w:numFmt w:val="bullet"/>
+      <w:lvlText w:val=""/>
+      <w:lvlJc w:val="left"/>
+      <w:pPr>
+        <w:ind w:left="2880" w:hanging="360"/>
+      </w:pPr>
+      <w:rPr>
+        <w:rFonts w:ascii="Symbol" w:hAnsi="Symbol" w:hint="default"/>
+      </w:rPr>
+    </w:lvl>
+    <w:lvl w:ilvl="4" w:tplc="0C000003" w:tentative="1">
+      <w:start w:val="1"/>
+      <w:numFmt w:val="bullet"/>
+      <w:lvlText w:val="o"/>
+      <w:lvlJc w:val="left"/>
+      <w:pPr>
+        <w:ind w:left="3600" w:hanging="360"/>
+      </w:pPr>
+      <w:rPr>
+        <w:rFonts w:ascii="Courier New" w:hAnsi="Courier New" w:cs="Courier New" w:hint="default"/>
+      </w:rPr>
+    </w:lvl>
+    <w:lvl w:ilvl="5" w:tplc="0C000005" w:tentative="1">
+      <w:start w:val="1"/>
+      <w:numFmt w:val="bullet"/>
+      <w:lvlText w:val=""/>
+      <w:lvlJc w:val="left"/>
+      <w:pPr>
+        <w:ind w:left="4320" w:hanging="360"/>
+      </w:pPr>
+      <w:rPr>
+        <w:rFonts w:ascii="Wingdings" w:hAnsi="Wingdings" w:hint="default"/>
+      </w:rPr>
+    </w:lvl>
+    <w:lvl w:ilvl="6" w:tplc="0C000001" w:tentative="1">
+      <w:start w:val="1"/>
+      <w:numFmt w:val="bullet"/>
+      <w:lvlText w:val=""/>
+      <w:lvlJc w:val="left"/>
+      <w:pPr>
+        <w:ind w:left="5040" w:hanging="360"/>
+      </w:pPr>
+      <w:rPr>
+        <w:rFonts w:ascii="Symbol" w:hAnsi="Symbol" w:hint="default"/>
+      </w:rPr>
+    </w:lvl>
+    <w:lvl w:ilvl="7" w:tplc="0C000003" w:tentative="1">
+      <w:start w:val="1"/>
+      <w:numFmt w:val="bullet"/>
+      <w:lvlText w:val="o"/>
+      <w:lvlJc w:val="left"/>
+      <w:pPr>
+        <w:ind w:left="5760" w:hanging="360"/>
+      </w:pPr>
+      <w:rPr>
+        <w:rFonts w:ascii="Courier New" w:hAnsi="Courier New" w:cs="Courier New" w:hint="default"/>
+      </w:rPr>
+    </w:lvl>
+    <w:lvl w:ilvl="8" w:tplc="0C000005" w:tentative="1">
+      <w:start w:val="1"/>
+      <w:numFmt w:val="bullet"/>
+      <w:lvlText w:val=""/>
+      <w:lvlJc w:val="left"/>
+      <w:pPr>
+        <w:ind w:left="6480" w:hanging="360"/>
+      </w:pPr>
+      <w:rPr>
+        <w:rFonts w:ascii="Wingdings" w:hAnsi="Wingdings" w:hint="default"/>
+      </w:rPr>
+    </w:lvl>
+  </w:abstractNum>
+  <w:abstractNum w:abstractNumId="17" w15:restartNumberingAfterBreak="0">
     <w:nsid w:val="58515B9C"/>
     <w:multiLevelType w:val="multilevel"/>
     <w:tmpl w:val="58515B9C"/>
@@ -9567,7 +10947,7 @@
       </w:rPr>
     </w:lvl>
   </w:abstractNum>
-  <w:abstractNum w:abstractNumId="10" w15:restartNumberingAfterBreak="0">
+  <w:abstractNum w:abstractNumId="18" w15:restartNumberingAfterBreak="0">
     <w:nsid w:val="5FEB0317"/>
     <w:multiLevelType w:val="multilevel"/>
     <w:tmpl w:val="5FEB0317"/>
@@ -9716,11 +11096,11 @@
       </w:rPr>
     </w:lvl>
   </w:abstractNum>
-  <w:abstractNum w:abstractNumId="11" w15:restartNumberingAfterBreak="0">
+  <w:abstractNum w:abstractNumId="19" w15:restartNumberingAfterBreak="0">
     <w:nsid w:val="749C53BA"/>
     <w:multiLevelType w:val="hybridMultilevel"/>
-    <w:tmpl w:val="9E8247FE"/>
-    <w:lvl w:ilvl="0" w:tplc="0C000003">
+    <w:tmpl w:val="2E284232"/>
+    <w:lvl w:ilvl="0" w:tplc="E48206C0">
       <w:start w:val="1"/>
       <w:numFmt w:val="bullet"/>
       <w:lvlText w:val="o"/>
@@ -9730,6 +11110,8 @@
       </w:pPr>
       <w:rPr>
         <w:rFonts w:ascii="Courier New" w:hAnsi="Courier New" w:cs="Courier New" w:hint="default"/>
+        <w:sz w:val="16"/>
+        <w:szCs w:val="16"/>
       </w:rPr>
     </w:lvl>
     <w:lvl w:ilvl="1" w:tplc="0C000003" w:tentative="1">
@@ -9830,40 +11212,64 @@
     </w:lvl>
   </w:abstractNum>
   <w:num w:numId="1" w16cid:durableId="1995840186">
-    <w:abstractNumId w:val="9"/>
+    <w:abstractNumId w:val="17"/>
   </w:num>
   <w:num w:numId="2" w16cid:durableId="201600355">
     <w:abstractNumId w:val="0"/>
   </w:num>
   <w:num w:numId="3" w16cid:durableId="1122000427">
-    <w:abstractNumId w:val="3"/>
+    <w:abstractNumId w:val="6"/>
   </w:num>
   <w:num w:numId="4" w16cid:durableId="1760834987">
-    <w:abstractNumId w:val="10"/>
+    <w:abstractNumId w:val="18"/>
   </w:num>
   <w:num w:numId="5" w16cid:durableId="456679819">
-    <w:abstractNumId w:val="4"/>
+    <w:abstractNumId w:val="8"/>
   </w:num>
   <w:num w:numId="6" w16cid:durableId="1489708493">
-    <w:abstractNumId w:val="8"/>
+    <w:abstractNumId w:val="14"/>
   </w:num>
   <w:num w:numId="7" w16cid:durableId="1269777059">
-    <w:abstractNumId w:val="2"/>
+    <w:abstractNumId w:val="4"/>
   </w:num>
   <w:num w:numId="8" w16cid:durableId="1662541965">
     <w:abstractNumId w:val="1"/>
   </w:num>
   <w:num w:numId="9" w16cid:durableId="2061397801">
+    <w:abstractNumId w:val="11"/>
+  </w:num>
+  <w:num w:numId="10" w16cid:durableId="784039563">
+    <w:abstractNumId w:val="12"/>
+  </w:num>
+  <w:num w:numId="11" w16cid:durableId="199055558">
+    <w:abstractNumId w:val="13"/>
+  </w:num>
+  <w:num w:numId="12" w16cid:durableId="1674528241">
+    <w:abstractNumId w:val="19"/>
+  </w:num>
+  <w:num w:numId="13" w16cid:durableId="1918980430">
+    <w:abstractNumId w:val="15"/>
+  </w:num>
+  <w:num w:numId="14" w16cid:durableId="17438199">
+    <w:abstractNumId w:val="16"/>
+  </w:num>
+  <w:num w:numId="15" w16cid:durableId="913471780">
+    <w:abstractNumId w:val="9"/>
+  </w:num>
+  <w:num w:numId="16" w16cid:durableId="443618369">
+    <w:abstractNumId w:val="3"/>
+  </w:num>
+  <w:num w:numId="17" w16cid:durableId="387801122">
     <w:abstractNumId w:val="5"/>
   </w:num>
-  <w:num w:numId="10" w16cid:durableId="784039563">
-    <w:abstractNumId w:val="6"/>
+  <w:num w:numId="18" w16cid:durableId="269051164">
+    <w:abstractNumId w:val="10"/>
   </w:num>
-  <w:num w:numId="11" w16cid:durableId="199055558">
+  <w:num w:numId="19" w16cid:durableId="1572275227">
+    <w:abstractNumId w:val="2"/>
+  </w:num>
+  <w:num w:numId="20" w16cid:durableId="670571652">
     <w:abstractNumId w:val="7"/>
-  </w:num>
-  <w:num w:numId="12" w16cid:durableId="1674528241">
-    <w:abstractNumId w:val="11"/>
   </w:num>
 </w:numbering>
 </file>

</xml_diff>